<commit_message>
Getting repository back up to date
</commit_message>
<xml_diff>
--- a/manuscript/EDI_metadata.docx
+++ b/manuscript/EDI_metadata.docx
@@ -99,7 +99,7 @@
           <w:szCs w:val="24"/>
           <w:highlight w:val="white"/>
         </w:rPr>
-        <w:t xml:space="preserve">Clustered anthropogenic activity along lake shores can create hot spots of disturbance and </w:t>
+        <w:t xml:space="preserve">Clustered anthropogenic activity along lake shores can create hot spots of disturbance and associated ecological consequences. Sewage released from lakeside development is a type of high impact disturbance with effects most immediately observed among littoral biota. For the past decade, Lake Baikal, the world’s most ancient, biodiverse, and voluminous lake, has been experiencing localized sewage pollution from lakeside settlements, near which increasing filamentous algal abundance has suggested that littoral benthic communities are responding. To explicitly </w:t>
       </w:r>
       <w:r>
         <w:rPr>
@@ -108,7 +108,7 @@
           <w:szCs w:val="24"/>
           <w:highlight w:val="white"/>
         </w:rPr>
-        <w:t xml:space="preserve">associated </w:t>
+        <w:t>identify</w:t>
       </w:r>
       <w:r>
         <w:rPr>
@@ -117,7 +117,7 @@
           <w:szCs w:val="24"/>
           <w:highlight w:val="white"/>
         </w:rPr>
-        <w:t xml:space="preserve">ecological </w:t>
+        <w:t xml:space="preserve"> sewage released into Lake Baikal, we surveyed a 40-km transect of the southwestern shore </w:t>
       </w:r>
       <w:r>
         <w:rPr>
@@ -126,7 +126,7 @@
           <w:szCs w:val="24"/>
           <w:highlight w:val="white"/>
         </w:rPr>
-        <w:t>consequences</w:t>
+        <w:t xml:space="preserve">19-23 August 2015 </w:t>
       </w:r>
       <w:r>
         <w:rPr>
@@ -135,7 +135,7 @@
           <w:szCs w:val="24"/>
           <w:highlight w:val="white"/>
         </w:rPr>
-        <w:t xml:space="preserve">. Sewage released from lakeside development is a type of high impact disturbance with effects most immediately observed among littoral biota. </w:t>
+        <w:t xml:space="preserve">for sewage indicators, including pharmaceuticals and personal care products (PPCPs) and microplastics. To examine benthic community responses, periphyton and macroinvertebrate relative abundance as well as indicators of food web structure (stable isotopes and fatty acid composition) were assessed at each littoral site. </w:t>
       </w:r>
       <w:r>
         <w:rPr>
@@ -144,7 +144,7 @@
           <w:szCs w:val="24"/>
           <w:highlight w:val="white"/>
         </w:rPr>
-        <w:t xml:space="preserve">For the past decade, </w:t>
+        <w:t>U</w:t>
       </w:r>
       <w:r>
         <w:rPr>
@@ -153,7 +153,7 @@
           <w:szCs w:val="24"/>
           <w:highlight w:val="white"/>
         </w:rPr>
-        <w:t>Lake Baikal</w:t>
+        <w:t>nique</w:t>
       </w:r>
       <w:r>
         <w:rPr>
@@ -162,7 +162,7 @@
           <w:szCs w:val="24"/>
           <w:highlight w:val="white"/>
         </w:rPr>
-        <w:t>, the world’s most ancient, biodiverse, and voluminous lake,</w:t>
+        <w:t xml:space="preserve"> location</w:t>
       </w:r>
       <w:r>
         <w:rPr>
@@ -171,7 +171,7 @@
           <w:szCs w:val="24"/>
           <w:highlight w:val="white"/>
         </w:rPr>
-        <w:t xml:space="preserve"> has been experiencing localized sewage pollution from lakeside settlements</w:t>
+        <w:t xml:space="preserve"> identifiers</w:t>
       </w:r>
       <w:r>
         <w:rPr>
@@ -180,7 +180,7 @@
           <w:szCs w:val="24"/>
           <w:highlight w:val="white"/>
         </w:rPr>
-        <w:t>, near which</w:t>
+        <w:t xml:space="preserve"> </w:t>
       </w:r>
       <w:r>
         <w:rPr>
@@ -189,7 +189,7 @@
           <w:szCs w:val="24"/>
           <w:highlight w:val="white"/>
         </w:rPr>
-        <w:t xml:space="preserve"> increasing filamentous algal abundance </w:t>
+        <w:t>are retained throughout all data files to facilitate complete interoperability among the dataset’s 125 variables.</w:t>
       </w:r>
       <w:r>
         <w:rPr>
@@ -198,145 +198,8 @@
           <w:szCs w:val="24"/>
           <w:highlight w:val="white"/>
         </w:rPr>
-        <w:t xml:space="preserve">has suggested that littoral </w:t>
-      </w:r>
-      <w:r>
-        <w:rPr>
-          <w:rFonts w:ascii="Times New Roman" w:eastAsia="Times New Roman" w:hAnsi="Times New Roman" w:cs="Times New Roman"/>
-          <w:sz w:val="24"/>
-          <w:szCs w:val="24"/>
-          <w:highlight w:val="white"/>
-        </w:rPr>
-        <w:t xml:space="preserve">benthic communities </w:t>
-      </w:r>
-      <w:r>
-        <w:rPr>
-          <w:rFonts w:ascii="Times New Roman" w:eastAsia="Times New Roman" w:hAnsi="Times New Roman" w:cs="Times New Roman"/>
-          <w:sz w:val="24"/>
-          <w:szCs w:val="24"/>
-          <w:highlight w:val="white"/>
-        </w:rPr>
-        <w:t>are</w:t>
-      </w:r>
-      <w:r>
-        <w:rPr>
-          <w:rFonts w:ascii="Times New Roman" w:eastAsia="Times New Roman" w:hAnsi="Times New Roman" w:cs="Times New Roman"/>
-          <w:sz w:val="24"/>
-          <w:szCs w:val="24"/>
-          <w:highlight w:val="white"/>
-        </w:rPr>
-        <w:t xml:space="preserve"> responding. To </w:t>
-      </w:r>
-      <w:r>
-        <w:rPr>
-          <w:rFonts w:ascii="Times New Roman" w:eastAsia="Times New Roman" w:hAnsi="Times New Roman" w:cs="Times New Roman"/>
-          <w:sz w:val="24"/>
-          <w:szCs w:val="24"/>
-          <w:highlight w:val="white"/>
-        </w:rPr>
-        <w:t xml:space="preserve">explicitly </w:t>
-      </w:r>
-      <w:r>
-        <w:rPr>
-          <w:rFonts w:ascii="Times New Roman" w:eastAsia="Times New Roman" w:hAnsi="Times New Roman" w:cs="Times New Roman"/>
-          <w:sz w:val="24"/>
-          <w:szCs w:val="24"/>
-          <w:highlight w:val="white"/>
-        </w:rPr>
-        <w:t>identify</w:t>
-      </w:r>
-      <w:r>
-        <w:rPr>
-          <w:rFonts w:ascii="Times New Roman" w:eastAsia="Times New Roman" w:hAnsi="Times New Roman" w:cs="Times New Roman"/>
-          <w:sz w:val="24"/>
-          <w:szCs w:val="24"/>
-          <w:highlight w:val="white"/>
-        </w:rPr>
-        <w:t xml:space="preserve"> sewage released into Lake Baikal, we surveyed a 40-km transect of the southwestern shore </w:t>
-      </w:r>
-      <w:r>
-        <w:rPr>
-          <w:rFonts w:ascii="Times New Roman" w:eastAsia="Times New Roman" w:hAnsi="Times New Roman" w:cs="Times New Roman"/>
-          <w:sz w:val="24"/>
-          <w:szCs w:val="24"/>
-          <w:highlight w:val="white"/>
-        </w:rPr>
-        <w:t xml:space="preserve">19-23 August 2015 </w:t>
-      </w:r>
-      <w:r>
-        <w:rPr>
-          <w:rFonts w:ascii="Times New Roman" w:eastAsia="Times New Roman" w:hAnsi="Times New Roman" w:cs="Times New Roman"/>
-          <w:sz w:val="24"/>
-          <w:szCs w:val="24"/>
-          <w:highlight w:val="white"/>
-        </w:rPr>
-        <w:t xml:space="preserve">for sewage indicators, including pharmaceuticals and personal care products (PPCPs) and microplastics. To examine benthic community responses, periphyton and macroinvertebrate relative abundance as well as indicators of food web structure (stable isotopes and fatty acid composition) were assessed at each littoral site. </w:t>
-      </w:r>
-      <w:r>
-        <w:rPr>
-          <w:rFonts w:ascii="Times New Roman" w:eastAsia="Times New Roman" w:hAnsi="Times New Roman" w:cs="Times New Roman"/>
-          <w:sz w:val="24"/>
-          <w:szCs w:val="24"/>
-          <w:highlight w:val="white"/>
-        </w:rPr>
-        <w:t>U</w:t>
-      </w:r>
-      <w:r>
-        <w:rPr>
-          <w:rFonts w:ascii="Times New Roman" w:eastAsia="Times New Roman" w:hAnsi="Times New Roman" w:cs="Times New Roman"/>
-          <w:sz w:val="24"/>
-          <w:szCs w:val="24"/>
-          <w:highlight w:val="white"/>
-        </w:rPr>
-        <w:t>nique</w:t>
-      </w:r>
-      <w:r>
-        <w:rPr>
-          <w:rFonts w:ascii="Times New Roman" w:eastAsia="Times New Roman" w:hAnsi="Times New Roman" w:cs="Times New Roman"/>
-          <w:sz w:val="24"/>
-          <w:szCs w:val="24"/>
-          <w:highlight w:val="white"/>
-        </w:rPr>
-        <w:t xml:space="preserve"> location</w:t>
-      </w:r>
-      <w:r>
-        <w:rPr>
-          <w:rFonts w:ascii="Times New Roman" w:eastAsia="Times New Roman" w:hAnsi="Times New Roman" w:cs="Times New Roman"/>
-          <w:sz w:val="24"/>
-          <w:szCs w:val="24"/>
-          <w:highlight w:val="white"/>
-        </w:rPr>
-        <w:t xml:space="preserve"> identifiers</w:t>
-      </w:r>
-      <w:r>
-        <w:rPr>
-          <w:rFonts w:ascii="Times New Roman" w:eastAsia="Times New Roman" w:hAnsi="Times New Roman" w:cs="Times New Roman"/>
-          <w:sz w:val="24"/>
-          <w:szCs w:val="24"/>
-          <w:highlight w:val="white"/>
-        </w:rPr>
-        <w:t xml:space="preserve"> </w:t>
-      </w:r>
-      <w:r>
-        <w:rPr>
-          <w:rFonts w:ascii="Times New Roman" w:eastAsia="Times New Roman" w:hAnsi="Times New Roman" w:cs="Times New Roman"/>
-          <w:sz w:val="24"/>
-          <w:szCs w:val="24"/>
-          <w:highlight w:val="white"/>
-        </w:rPr>
-        <w:t>are retained throughout all data files to facilitate complete interoperability among the dataset’s 125 variables.</w:t>
-      </w:r>
-      <w:r>
-        <w:rPr>
-          <w:rFonts w:ascii="Times New Roman" w:eastAsia="Times New Roman" w:hAnsi="Times New Roman" w:cs="Times New Roman"/>
-          <w:sz w:val="24"/>
-          <w:szCs w:val="24"/>
-          <w:highlight w:val="white"/>
-        </w:rPr>
         <w:t xml:space="preserve"> The data also are structured in a tidy format (a tabular arrangement familiar to most limnologists) to encourage future reuse. </w:t>
       </w:r>
-      <w:bookmarkStart w:id="0" w:name="_GoBack"/>
-      <w:bookmarkEnd w:id="0"/>
       <w:r>
         <w:rPr>
           <w:rFonts w:ascii="Times New Roman" w:eastAsia="Times New Roman" w:hAnsi="Times New Roman" w:cs="Times New Roman"/>
@@ -1944,31 +1807,7 @@
           <w:sz w:val="24"/>
           <w:szCs w:val="24"/>
         </w:rPr>
-        <w:t xml:space="preserve">. Our study focused on a 40-km section of Baikal’s southwestern shoreline, which included three settlements of different size (Figure 1). </w:t>
-      </w:r>
-      <w:r>
-        <w:rPr>
-          <w:rFonts w:ascii="Times New Roman" w:eastAsia="Times New Roman" w:hAnsi="Times New Roman" w:cs="Times New Roman"/>
-          <w:sz w:val="24"/>
-          <w:szCs w:val="24"/>
-        </w:rPr>
-        <w:t>From 19 through 23 August 20</w:t>
-      </w:r>
-      <w:r>
-        <w:rPr>
-          <w:rFonts w:ascii="Times New Roman" w:eastAsia="Times New Roman" w:hAnsi="Times New Roman" w:cs="Times New Roman"/>
-          <w:sz w:val="24"/>
-          <w:szCs w:val="24"/>
-        </w:rPr>
-        <w:t>15, w</w:t>
-      </w:r>
-      <w:r>
-        <w:rPr>
-          <w:rFonts w:ascii="Times New Roman" w:eastAsia="Times New Roman" w:hAnsi="Times New Roman" w:cs="Times New Roman"/>
-          <w:sz w:val="24"/>
-          <w:szCs w:val="24"/>
-        </w:rPr>
-        <w:t xml:space="preserve">e sampled 14 littoral and 3 pelagic locations along our 40-km transect. </w:t>
+        <w:t xml:space="preserve">. Our study focused on a 40-km section of Baikal’s southwestern shoreline, which included three settlements of different size (Figure 1). From 19 through 23 August 2015, we sampled 14 littoral and 3 pelagic locations along our 40-km transect. </w:t>
       </w:r>
     </w:p>
     <w:p>
@@ -1985,39 +1824,7 @@
           <w:sz w:val="24"/>
           <w:szCs w:val="24"/>
         </w:rPr>
-        <w:t>At both pelagic and littoral sites, samples were collected for nutrient, chlorophyll, microplastic, and pharmaceutical and personal care product (PPCP) analysis.</w:t>
-      </w:r>
-      <w:r>
-        <w:rPr>
-          <w:rFonts w:ascii="Times New Roman" w:eastAsia="Times New Roman" w:hAnsi="Times New Roman" w:cs="Times New Roman"/>
-          <w:sz w:val="24"/>
-          <w:szCs w:val="24"/>
-        </w:rPr>
-        <w:t xml:space="preserve"> </w:t>
-      </w:r>
-      <w:r>
-        <w:rPr>
-          <w:rFonts w:ascii="Times New Roman" w:eastAsia="Times New Roman" w:hAnsi="Times New Roman" w:cs="Times New Roman"/>
-          <w:sz w:val="24"/>
-          <w:szCs w:val="24"/>
-        </w:rPr>
-        <w:t>Samples were collected by hand from 0.75 m depth for each littoral site and with a bucket from aboard the ship for pelagic sites.</w:t>
-      </w:r>
-      <w:r>
-        <w:rPr>
-          <w:rFonts w:ascii="Times New Roman" w:eastAsia="Times New Roman" w:hAnsi="Times New Roman" w:cs="Times New Roman"/>
-          <w:sz w:val="24"/>
-          <w:szCs w:val="24"/>
-        </w:rPr>
-        <w:t xml:space="preserve"> </w:t>
-      </w:r>
-      <w:r>
-        <w:rPr>
-          <w:rFonts w:ascii="Times New Roman" w:eastAsia="Times New Roman" w:hAnsi="Times New Roman" w:cs="Times New Roman"/>
-          <w:sz w:val="24"/>
-          <w:szCs w:val="24"/>
-        </w:rPr>
-        <w:t xml:space="preserve">Each water sample collection procedure is described below. </w:t>
+        <w:t xml:space="preserve">At both pelagic and littoral sites, samples were collected for nutrient, chlorophyll, microplastic, and pharmaceutical and personal care product (PPCP) analysis. Samples were collected by hand from 0.75 m depth for each littoral site and with a bucket from aboard the ship for pelagic sites. Each water sample collection procedure is described below. </w:t>
       </w:r>
     </w:p>
     <w:p>
@@ -2053,15 +1860,25 @@
           <w:sz w:val="24"/>
           <w:szCs w:val="24"/>
         </w:rPr>
-        <w:t>We</w:t>
-      </w:r>
+        <w:t>We created the inverse distance weighted (IDW) population metric to summarize information about human population size, density, and location along the shoreline as well as distance between developed sites and sampling locations. The IDW metric reflects the idea that sewage pollution should be positively related to increasing human density and inversely related with distance from densely populated areas (</w:t>
+      </w:r>
+      <w:proofErr w:type="spellStart"/>
       <w:r>
         <w:rPr>
           <w:rFonts w:ascii="Times New Roman" w:eastAsia="Times New Roman" w:hAnsi="Times New Roman" w:cs="Times New Roman"/>
           <w:sz w:val="24"/>
           <w:szCs w:val="24"/>
         </w:rPr>
-        <w:t xml:space="preserve"> created the inverse distance weighted (IDW) population metric to summarize information about human population size, density, and location along the shoreline as well as distance between developed sites and sampling locations. The IDW metric reflects the idea that sewage pollution should be positively related to increasing human density and inversely related with distance from densely populated areas (</w:t>
+        <w:t>sensu</w:t>
+      </w:r>
+      <w:proofErr w:type="spellEnd"/>
+      <w:r>
+        <w:rPr>
+          <w:rFonts w:ascii="Times New Roman" w:eastAsia="Times New Roman" w:hAnsi="Times New Roman" w:cs="Times New Roman"/>
+          <w:sz w:val="24"/>
+          <w:szCs w:val="24"/>
+        </w:rPr>
+        <w:t xml:space="preserve"> </w:t>
       </w:r>
       <w:proofErr w:type="spellStart"/>
       <w:r>
@@ -2070,7 +1887,7 @@
           <w:sz w:val="24"/>
           <w:szCs w:val="24"/>
         </w:rPr>
-        <w:t>sensu</w:t>
+        <w:t>Bendz</w:t>
       </w:r>
       <w:proofErr w:type="spellEnd"/>
       <w:r>
@@ -2079,65 +1896,15 @@
           <w:sz w:val="24"/>
           <w:szCs w:val="24"/>
         </w:rPr>
-        <w:t xml:space="preserve"> </w:t>
-      </w:r>
-      <w:proofErr w:type="spellStart"/>
+        <w:t xml:space="preserve"> et al., 2005). </w:t>
+      </w:r>
       <w:r>
         <w:rPr>
           <w:rFonts w:ascii="Times New Roman" w:eastAsia="Times New Roman" w:hAnsi="Times New Roman" w:cs="Times New Roman"/>
           <w:sz w:val="24"/>
           <w:szCs w:val="24"/>
         </w:rPr>
-        <w:t>Bendz</w:t>
-      </w:r>
-      <w:proofErr w:type="spellEnd"/>
-      <w:r>
-        <w:rPr>
-          <w:rFonts w:ascii="Times New Roman" w:eastAsia="Times New Roman" w:hAnsi="Times New Roman" w:cs="Times New Roman"/>
-          <w:sz w:val="24"/>
-          <w:szCs w:val="24"/>
-        </w:rPr>
-        <w:t xml:space="preserve"> et al., 2005). </w:t>
-      </w:r>
-      <w:r>
-        <w:rPr>
-          <w:rFonts w:ascii="Times New Roman" w:eastAsia="Times New Roman" w:hAnsi="Times New Roman" w:cs="Times New Roman"/>
-          <w:sz w:val="24"/>
-          <w:szCs w:val="24"/>
-        </w:rPr>
-        <w:t>Our workflow for calculating IDW population can be described in five main steps. First, we traced polygons and shorelines from satellite imagery for each developed site in Google Earth. Second, polygon and line shapefiles</w:t>
-      </w:r>
-      <w:r>
-        <w:rPr>
-          <w:rFonts w:ascii="Times New Roman" w:eastAsia="Times New Roman" w:hAnsi="Times New Roman" w:cs="Times New Roman"/>
-          <w:sz w:val="24"/>
-          <w:szCs w:val="24"/>
-        </w:rPr>
-        <w:t xml:space="preserve"> </w:t>
-      </w:r>
-      <w:r>
-        <w:rPr>
-          <w:rFonts w:ascii="Times New Roman" w:eastAsia="Times New Roman" w:hAnsi="Times New Roman" w:cs="Times New Roman"/>
-          <w:sz w:val="24"/>
-          <w:szCs w:val="24"/>
-        </w:rPr>
-        <w:t xml:space="preserve">were downloaded </w:t>
-      </w:r>
-      <w:r>
-        <w:rPr>
-          <w:rFonts w:ascii="Times New Roman" w:eastAsia="Times New Roman" w:hAnsi="Times New Roman" w:cs="Times New Roman"/>
-          <w:sz w:val="24"/>
-          <w:szCs w:val="24"/>
-        </w:rPr>
-        <w:t xml:space="preserve">from Google Earth </w:t>
-      </w:r>
-      <w:r>
-        <w:rPr>
-          <w:rFonts w:ascii="Times New Roman" w:eastAsia="Times New Roman" w:hAnsi="Times New Roman" w:cs="Times New Roman"/>
-          <w:sz w:val="24"/>
-          <w:szCs w:val="24"/>
-        </w:rPr>
-        <w:t>as a .</w:t>
+        <w:t>Our workflow for calculating IDW population can be described in five main steps. First, we traced polygons and shorelines from satellite imagery for each developed site in Google Earth. Second, polygon and line shapefiles were downloaded from Google Earth as a .</w:t>
       </w:r>
       <w:proofErr w:type="spellStart"/>
       <w:r>
@@ -3053,47 +2820,7 @@
           <w:sz w:val="24"/>
           <w:szCs w:val="24"/>
         </w:rPr>
-        <w:t xml:space="preserve">Water samples for nutrient analyses were collected </w:t>
-      </w:r>
-      <w:r>
-        <w:rPr>
-          <w:rFonts w:ascii="Times New Roman" w:eastAsia="Times New Roman" w:hAnsi="Times New Roman" w:cs="Times New Roman"/>
-          <w:sz w:val="24"/>
-          <w:szCs w:val="24"/>
-        </w:rPr>
-        <w:t>at</w:t>
-      </w:r>
-      <w:r>
-        <w:rPr>
-          <w:rFonts w:ascii="Times New Roman" w:eastAsia="Times New Roman" w:hAnsi="Times New Roman" w:cs="Times New Roman"/>
-          <w:sz w:val="24"/>
-          <w:szCs w:val="24"/>
-        </w:rPr>
-        <w:t xml:space="preserve"> a depth of ~0.75 m </w:t>
-      </w:r>
-      <w:r>
-        <w:rPr>
-          <w:rFonts w:ascii="Times New Roman" w:eastAsia="Times New Roman" w:hAnsi="Times New Roman" w:cs="Times New Roman"/>
-          <w:sz w:val="24"/>
-          <w:szCs w:val="24"/>
-        </w:rPr>
-        <w:t xml:space="preserve">in 150 mL glass jars that had been </w:t>
-      </w:r>
-      <w:r>
-        <w:rPr>
-          <w:rFonts w:ascii="Times New Roman" w:eastAsia="Times New Roman" w:hAnsi="Times New Roman" w:cs="Times New Roman"/>
-          <w:sz w:val="24"/>
-          <w:szCs w:val="24"/>
-        </w:rPr>
-        <w:t xml:space="preserve">washed with phosphate-free soap and </w:t>
-      </w:r>
-      <w:r>
-        <w:rPr>
-          <w:rFonts w:ascii="Times New Roman" w:eastAsia="Times New Roman" w:hAnsi="Times New Roman" w:cs="Times New Roman"/>
-          <w:sz w:val="24"/>
-          <w:szCs w:val="24"/>
-        </w:rPr>
-        <w:t xml:space="preserve">rinsed three times with water from the sampling location. Samples were collected in duplicates and immediately frozen at -20°C until processing at the </w:t>
+        <w:t xml:space="preserve">Water samples for nutrient analyses were collected at a depth of ~0.75 m in 150 mL glass jars that had been washed with phosphate-free soap and rinsed three times with water from the sampling location. Samples were collected in duplicates and immediately frozen at -20°C until processing at the </w:t>
       </w:r>
       <w:proofErr w:type="spellStart"/>
       <w:r>
@@ -3778,89 +3505,25 @@
           <w:sz w:val="24"/>
           <w:szCs w:val="24"/>
         </w:rPr>
-        <w:t xml:space="preserve">Within 12 h of collection, samples were filtered directly from the amber glass bottle using a </w:t>
-      </w:r>
+        <w:t xml:space="preserve">Within 12 h of collection, samples were filtered directly from the amber glass bottle using a single-stream 25-mm GF/F SPE cartridge setup (Waters Corporation, Milford, MA). Lab personnel wore gloves and face masks to minimize contamination. Prior to filtration, GF/F filters and SPE cartridges were primed with at least 5 mL of either methanol or acetone and then washed with at least 5 mL of sample water. Rate of SPE occurred at approximately 1 drop per second. Extraction proceeded until water could no longer pass through the SPE cartridge or until all collected water was filtered. Cartridges were stored in </w:t>
+      </w:r>
+      <w:proofErr w:type="spellStart"/>
       <w:r>
         <w:rPr>
           <w:rFonts w:ascii="Times New Roman" w:eastAsia="Times New Roman" w:hAnsi="Times New Roman" w:cs="Times New Roman"/>
           <w:sz w:val="24"/>
           <w:szCs w:val="24"/>
         </w:rPr>
-        <w:t xml:space="preserve">single-stream </w:t>
-      </w:r>
+        <w:t>whirlpacks</w:t>
+      </w:r>
+      <w:proofErr w:type="spellEnd"/>
       <w:r>
         <w:rPr>
           <w:rFonts w:ascii="Times New Roman" w:eastAsia="Times New Roman" w:hAnsi="Times New Roman" w:cs="Times New Roman"/>
           <w:sz w:val="24"/>
           <w:szCs w:val="24"/>
         </w:rPr>
-        <w:t>25-mm GF/F SPE cartridge</w:t>
-      </w:r>
-      <w:r>
-        <w:rPr>
-          <w:rFonts w:ascii="Times New Roman" w:eastAsia="Times New Roman" w:hAnsi="Times New Roman" w:cs="Times New Roman"/>
-          <w:sz w:val="24"/>
-          <w:szCs w:val="24"/>
-        </w:rPr>
-        <w:t xml:space="preserve"> setup</w:t>
-      </w:r>
-      <w:r>
-        <w:rPr>
-          <w:rFonts w:ascii="Times New Roman" w:eastAsia="Times New Roman" w:hAnsi="Times New Roman" w:cs="Times New Roman"/>
-          <w:sz w:val="24"/>
-          <w:szCs w:val="24"/>
-        </w:rPr>
-        <w:t xml:space="preserve"> (Waters Corporation, Milford, MA). Lab personnel wore gloves and face masks to minimize contamination. Prior to filtration, </w:t>
-      </w:r>
-      <w:r>
-        <w:rPr>
-          <w:rFonts w:ascii="Times New Roman" w:eastAsia="Times New Roman" w:hAnsi="Times New Roman" w:cs="Times New Roman"/>
-          <w:sz w:val="24"/>
-          <w:szCs w:val="24"/>
-        </w:rPr>
-        <w:t xml:space="preserve">GF/F filters and </w:t>
-      </w:r>
-      <w:r>
-        <w:rPr>
-          <w:rFonts w:ascii="Times New Roman" w:eastAsia="Times New Roman" w:hAnsi="Times New Roman" w:cs="Times New Roman"/>
-          <w:sz w:val="24"/>
-          <w:szCs w:val="24"/>
-        </w:rPr>
-        <w:t xml:space="preserve">SPE cartridges were primed with at least 5 mL of either methanol or acetone and then washed with at least 5 mL of sample water. Rate of SPE occurred at approximately 1 drop per second. Extraction proceeded until water could no longer pass through the SPE cartridge or until all collected water was filtered. Cartridges were stored in </w:t>
-      </w:r>
-      <w:proofErr w:type="spellStart"/>
-      <w:r>
-        <w:rPr>
-          <w:rFonts w:ascii="Times New Roman" w:eastAsia="Times New Roman" w:hAnsi="Times New Roman" w:cs="Times New Roman"/>
-          <w:sz w:val="24"/>
-          <w:szCs w:val="24"/>
-        </w:rPr>
-        <w:t>whirlpacks</w:t>
-      </w:r>
-      <w:proofErr w:type="spellEnd"/>
-      <w:r>
-        <w:rPr>
-          <w:rFonts w:ascii="Times New Roman" w:eastAsia="Times New Roman" w:hAnsi="Times New Roman" w:cs="Times New Roman"/>
-          <w:sz w:val="24"/>
-          <w:szCs w:val="24"/>
-        </w:rPr>
-        <w:t xml:space="preserve"> at -20</w:t>
-      </w:r>
-      <w:r>
-        <w:rPr>
-          <w:rFonts w:ascii="Times New Roman" w:eastAsia="Times New Roman" w:hAnsi="Times New Roman" w:cs="Times New Roman"/>
-          <w:sz w:val="24"/>
-          <w:szCs w:val="24"/>
-        </w:rPr>
-        <w:t>°</w:t>
-      </w:r>
-      <w:r>
-        <w:rPr>
-          <w:rFonts w:ascii="Times New Roman" w:eastAsia="Times New Roman" w:hAnsi="Times New Roman" w:cs="Times New Roman"/>
-          <w:sz w:val="24"/>
-          <w:szCs w:val="24"/>
-        </w:rPr>
-        <w:t>C until analysis for PPCPs following methods of Lee et al. (2016).</w:t>
+        <w:t xml:space="preserve"> at -20°C until analysis for PPCPs following methods of Lee et al. (2016).</w:t>
       </w:r>
     </w:p>
     <w:p>
@@ -3948,39 +3611,7 @@
           <w:sz w:val="24"/>
           <w:szCs w:val="24"/>
         </w:rPr>
-        <w:t xml:space="preserve"> et al. (2015). Visual enumeration was conducted under a stereo microscope</w:t>
-      </w:r>
-      <w:r>
-        <w:rPr>
-          <w:rFonts w:ascii="Times New Roman" w:eastAsia="Times New Roman" w:hAnsi="Times New Roman" w:cs="Times New Roman"/>
-          <w:sz w:val="24"/>
-          <w:szCs w:val="24"/>
-        </w:rPr>
-        <w:t xml:space="preserve"> at approximately 100x magnif</w:t>
-      </w:r>
-      <w:r>
-        <w:rPr>
-          <w:rFonts w:ascii="Times New Roman" w:eastAsia="Times New Roman" w:hAnsi="Times New Roman" w:cs="Times New Roman"/>
-          <w:sz w:val="24"/>
-          <w:szCs w:val="24"/>
-        </w:rPr>
-        <w:t>i</w:t>
-      </w:r>
-      <w:r>
-        <w:rPr>
-          <w:rFonts w:ascii="Times New Roman" w:eastAsia="Times New Roman" w:hAnsi="Times New Roman" w:cs="Times New Roman"/>
-          <w:sz w:val="24"/>
-          <w:szCs w:val="24"/>
-        </w:rPr>
-        <w:t>cation</w:t>
-      </w:r>
-      <w:r>
-        <w:rPr>
-          <w:rFonts w:ascii="Times New Roman" w:eastAsia="Times New Roman" w:hAnsi="Times New Roman" w:cs="Times New Roman"/>
-          <w:sz w:val="24"/>
-          <w:szCs w:val="24"/>
-        </w:rPr>
-        <w:t xml:space="preserve">, and microplastics were classified into one of three categories: fibers, fragments, or beads. For all categories, plastics were defined as observed objects with apparently artificial colors. Fibers were defined as smooth, long plastics with consistent diameters. Fragments were defined as plastics with irregularly sharp or jagged edges. Beads were defined as spherical plastics. During enumeration, GF/Fs remained in the petri dish to minimize potential for contamination from the air. Following enumeration of both experimental and control samples, fibers, fragments, and beads enumerated in the controls were subtracted from the experimental microplastic densities for each plastic type and from each replicate. One location (BK-1) had two control replicates, which were averaged for each plastic type and then subtracted from the experimental samples. </w:t>
+        <w:t xml:space="preserve"> et al. (2015). Visual enumeration was conducted under a stereo microscope at approximately 100x magnification, and microplastics were classified into one of three categories: fibers, fragments, or beads. For all categories, plastics were defined as observed objects with apparently artificial colors. Fibers were defined as smooth, long plastics with consistent diameters. Fragments were defined as plastics with irregularly sharp or jagged edges. Beads were defined as spherical plastics. During enumeration, GF/Fs remained in the petri dish to minimize potential for contamination from the air. Following enumeration of both experimental and control samples, fibers, fragments, and beads enumerated in the controls were subtracted from the experimental microplastic densities for each plastic type and from each replicate. One location (BK-1) had two control replicates, which were averaged for each plastic type and then subtracted from the experimental samples. </w:t>
       </w:r>
     </w:p>
     <w:p>
@@ -4051,39 +3682,7 @@
           <w:sz w:val="24"/>
           <w:szCs w:val="24"/>
         </w:rPr>
-        <w:t xml:space="preserve"> solution and stored in plastic scintillation vials. Additional periphyton was collected </w:t>
-      </w:r>
-      <w:r>
-        <w:rPr>
-          <w:rFonts w:ascii="Times New Roman" w:eastAsia="Times New Roman" w:hAnsi="Times New Roman" w:cs="Times New Roman"/>
-          <w:sz w:val="24"/>
-          <w:szCs w:val="24"/>
-        </w:rPr>
-        <w:t>from all collected rocks</w:t>
-      </w:r>
-      <w:r>
-        <w:rPr>
-          <w:rFonts w:ascii="Times New Roman" w:eastAsia="Times New Roman" w:hAnsi="Times New Roman" w:cs="Times New Roman"/>
-          <w:sz w:val="24"/>
-          <w:szCs w:val="24"/>
-        </w:rPr>
-        <w:t xml:space="preserve"> </w:t>
-      </w:r>
-      <w:r>
-        <w:rPr>
-          <w:rFonts w:ascii="Times New Roman" w:eastAsia="Times New Roman" w:hAnsi="Times New Roman" w:cs="Times New Roman"/>
-          <w:sz w:val="24"/>
-          <w:szCs w:val="24"/>
-        </w:rPr>
-        <w:t xml:space="preserve">at </w:t>
-      </w:r>
-      <w:r>
-        <w:rPr>
-          <w:rFonts w:ascii="Times New Roman" w:eastAsia="Times New Roman" w:hAnsi="Times New Roman" w:cs="Times New Roman"/>
-          <w:sz w:val="24"/>
-          <w:szCs w:val="24"/>
-        </w:rPr>
-        <w:t xml:space="preserve">each site for fatty acid and stable isotope analysis. </w:t>
+        <w:t xml:space="preserve"> solution and stored in plastic scintillation vials. Additional periphyton was collected from all collected rocks at each site for fatty acid and stable isotope analysis. </w:t>
       </w:r>
     </w:p>
     <w:p>
@@ -4118,63 +3717,7 @@
           <w:sz w:val="24"/>
           <w:szCs w:val="24"/>
         </w:rPr>
-        <w:t xml:space="preserve"> aliquots from each preserved sample. </w:t>
-      </w:r>
-      <w:r>
-        <w:rPr>
-          <w:rFonts w:ascii="Times New Roman" w:eastAsia="Times New Roman" w:hAnsi="Times New Roman" w:cs="Times New Roman"/>
-          <w:sz w:val="24"/>
-          <w:szCs w:val="24"/>
-        </w:rPr>
-        <w:t>C</w:t>
-      </w:r>
-      <w:r>
-        <w:rPr>
-          <w:rFonts w:ascii="Times New Roman" w:eastAsia="Times New Roman" w:hAnsi="Times New Roman" w:cs="Times New Roman"/>
-          <w:sz w:val="24"/>
-          <w:szCs w:val="24"/>
-        </w:rPr>
-        <w:t xml:space="preserve">ells, filaments, and colonies were counted for each taxonomic group until at least </w:t>
-      </w:r>
-      <w:r>
-        <w:rPr>
-          <w:rFonts w:ascii="Times New Roman" w:eastAsia="Times New Roman" w:hAnsi="Times New Roman" w:cs="Times New Roman"/>
-          <w:sz w:val="24"/>
-          <w:szCs w:val="24"/>
-        </w:rPr>
-        <w:t>a</w:t>
-      </w:r>
-      <w:r>
-        <w:rPr>
-          <w:rFonts w:ascii="Times New Roman" w:eastAsia="Times New Roman" w:hAnsi="Times New Roman" w:cs="Times New Roman"/>
-          <w:sz w:val="24"/>
-          <w:szCs w:val="24"/>
-        </w:rPr>
-        <w:t xml:space="preserve"> total of </w:t>
-      </w:r>
-      <w:r>
-        <w:rPr>
-          <w:rFonts w:ascii="Times New Roman" w:eastAsia="Times New Roman" w:hAnsi="Times New Roman" w:cs="Times New Roman"/>
-          <w:sz w:val="24"/>
-          <w:szCs w:val="24"/>
-        </w:rPr>
-        <w:t xml:space="preserve">300 cells were identified. </w:t>
-      </w:r>
-      <w:r>
-        <w:rPr>
-          <w:rFonts w:ascii="Times New Roman" w:eastAsia="Times New Roman" w:hAnsi="Times New Roman" w:cs="Times New Roman"/>
-          <w:sz w:val="24"/>
-          <w:szCs w:val="24"/>
-        </w:rPr>
-        <w:t xml:space="preserve">For all subsamples, the entire aliquot was counted. </w:t>
-      </w:r>
-      <w:r>
-        <w:rPr>
-          <w:rFonts w:ascii="Times New Roman" w:eastAsia="Times New Roman" w:hAnsi="Times New Roman" w:cs="Times New Roman"/>
-          <w:sz w:val="24"/>
-          <w:szCs w:val="24"/>
-        </w:rPr>
-        <w:t>In instances where 300 cells were counted prior to completing the aliquot, the entire aliquot was still counted. Taxa were classified into broad categories consistent with Baikal algal taxonomy (</w:t>
+        <w:t xml:space="preserve"> aliquots from each preserved sample. Cells, filaments, and colonies were counted for each taxonomic group until at least a total of 300 cells were identified. For all subsamples, the entire aliquot was counted. In instances where 300 cells were counted prior to completing the aliquot, the entire aliquot was still counted. Taxa were classified into broad categories consistent with Baikal algal taxonomy (</w:t>
       </w:r>
       <w:proofErr w:type="spellStart"/>
       <w:r>
@@ -11023,7 +10566,7 @@
                 <w:rFonts w:ascii="Calibri" w:hAnsi="Calibri" w:cs="Calibri"/>
                 <w:color w:val="000000"/>
               </w:rPr>
-              <w:t>Benedictidate</w:t>
+              <w:t>Benedictidae</w:t>
             </w:r>
             <w:proofErr w:type="spellEnd"/>
           </w:p>
@@ -13303,6 +12846,7 @@
             <w:tcW w:w="3059" w:type="dxa"/>
           </w:tcPr>
           <w:p>
+            <w:bookmarkStart w:id="0" w:name="_Hlk49174743"/>
             <w:r>
               <w:t>year</w:t>
             </w:r>
@@ -14321,6 +13865,7 @@
           </w:p>
         </w:tc>
       </w:tr>
+      <w:bookmarkEnd w:id="0"/>
     </w:tbl>
     <w:p/>
     <w:p>
@@ -14522,6 +14067,7 @@
             <w:tcW w:w="3059" w:type="dxa"/>
           </w:tcPr>
           <w:p>
+            <w:bookmarkStart w:id="1" w:name="_Hlk49175133"/>
             <w:r>
               <w:t xml:space="preserve">replicate </w:t>
             </w:r>
@@ -14824,6 +14370,7 @@
           </w:p>
         </w:tc>
       </w:tr>
+      <w:bookmarkEnd w:id="1"/>
     </w:tbl>
     <w:p/>
     <w:p>
@@ -15005,6 +14552,7 @@
             <w:tcW w:w="2762" w:type="dxa"/>
           </w:tcPr>
           <w:p>
+            <w:bookmarkStart w:id="2" w:name="_Hlk49175407"/>
             <w:r>
               <w:t>replicate</w:t>
             </w:r>
@@ -15295,6 +14843,7 @@
           </w:p>
         </w:tc>
       </w:tr>
+      <w:bookmarkEnd w:id="2"/>
     </w:tbl>
     <w:p/>
     <w:p>
@@ -15485,6 +15034,7 @@
             <w:tcW w:w="3059" w:type="dxa"/>
           </w:tcPr>
           <w:p>
+            <w:bookmarkStart w:id="3" w:name="_Hlk49175749"/>
             <w:r>
               <w:t>replicate</w:t>
             </w:r>
@@ -16199,6 +15749,7 @@
           </w:p>
         </w:tc>
       </w:tr>
+      <w:bookmarkEnd w:id="3"/>
     </w:tbl>
     <w:p/>
     <w:p>
@@ -16374,6 +15925,7 @@
             <w:tcW w:w="2762" w:type="dxa"/>
           </w:tcPr>
           <w:p>
+            <w:bookmarkStart w:id="4" w:name="_Hlk49176085"/>
             <w:r>
               <w:t>paraxanthine</w:t>
             </w:r>
@@ -17834,6 +17386,7 @@
           </w:p>
         </w:tc>
       </w:tr>
+      <w:bookmarkEnd w:id="4"/>
     </w:tbl>
     <w:p/>
     <w:p>
@@ -18010,6 +17563,7 @@
             <w:tcW w:w="2762" w:type="dxa"/>
           </w:tcPr>
           <w:p>
+            <w:bookmarkStart w:id="5" w:name="_Hlk49176567"/>
             <w:r>
               <w:t>C13</w:t>
             </w:r>
@@ -18233,6 +17787,7 @@
           </w:p>
         </w:tc>
       </w:tr>
+      <w:bookmarkEnd w:id="5"/>
     </w:tbl>
     <w:p/>
     <w:p>
@@ -18290,13 +17845,7 @@
         <w:t xml:space="preserve">benthic </w:t>
       </w:r>
       <w:r>
-        <w:t xml:space="preserve">macroinvertebrate tissue for each of the associated sampling locations. </w:t>
-      </w:r>
-      <w:r>
-        <w:t xml:space="preserve">This entity is provided in the event future users would like to return to the raw, unaggregated data. Future users are recommended to consult the documentation and methods as addressed in Meyer et al. (20XX) to assess quality of raw data. </w:t>
-      </w:r>
-      <w:r>
-        <w:t>A full description of the methods can be found in the associated manuscript (Meyer et al., XXXX).</w:t>
+        <w:t>macroinvertebrate tissue for each of the associated sampling locations. A full description of the methods can be found in the associated manuscript (Meyer et al., XXXX).</w:t>
       </w:r>
     </w:p>
     <w:tbl>
@@ -18574,6 +18123,8 @@
                 <w:color w:val="000000"/>
               </w:rPr>
             </w:pPr>
+            <w:bookmarkStart w:id="6" w:name="_Hlk49176819"/>
+            <w:bookmarkStart w:id="7" w:name="_GoBack" w:colFirst="0" w:colLast="2"/>
             <w:proofErr w:type="spellStart"/>
             <w:r>
               <w:rPr>
@@ -18658,7 +18209,10 @@
               <w:cnfStyle w:val="000000100000" w:firstRow="0" w:lastRow="0" w:firstColumn="0" w:lastColumn="0" w:oddVBand="0" w:evenVBand="0" w:oddHBand="1" w:evenHBand="0" w:firstRowFirstColumn="0" w:firstRowLastColumn="0" w:lastRowFirstColumn="0" w:lastRowLastColumn="0"/>
             </w:pPr>
             <w:r>
-              <w:t>Samples were weighed three times and deviation was calculated in measurement</w:t>
+              <w:t>Samples were weighed three times and deviation in measurement</w:t>
+            </w:r>
+            <w:r>
+              <w:t xml:space="preserve"> was calculated. </w:t>
             </w:r>
           </w:p>
         </w:tc>
@@ -18688,6 +18242,8 @@
           </w:p>
         </w:tc>
       </w:tr>
+      <w:bookmarkEnd w:id="6"/>
+      <w:bookmarkEnd w:id="7"/>
     </w:tbl>
     <w:p>
       <w:pPr>
@@ -20873,7 +20429,7 @@
 </file>
 
 <file path=customXml/itemProps1.xml><?xml version="1.0" encoding="utf-8"?>
-<ds:datastoreItem xmlns:ds="http://schemas.openxmlformats.org/officeDocument/2006/customXml" ds:itemID="{9D9EDA46-1A68-4C67-A950-4A56F8FD57B3}">
+<ds:datastoreItem xmlns:ds="http://schemas.openxmlformats.org/officeDocument/2006/customXml" ds:itemID="{378A39F7-678C-4F5F-97D2-C533EF9E9302}">
   <ds:schemaRefs>
     <ds:schemaRef ds:uri="http://schemas.openxmlformats.org/officeDocument/2006/bibliography"/>
   </ds:schemaRefs>

</xml_diff>

<commit_message>
ms edits and submission documents
</commit_message>
<xml_diff>
--- a/manuscript/EDI_metadata.docx
+++ b/manuscript/EDI_metadata.docx
@@ -2453,15 +2453,7 @@
         <w:fldChar w:fldCharType="separate"/>
       </w:r>
       <w:r>
-        <w:t>(</w:t>
-      </w:r>
-      <w:proofErr w:type="spellStart"/>
-      <w:r>
-        <w:t>Pebesma</w:t>
-      </w:r>
-      <w:proofErr w:type="spellEnd"/>
-      <w:r>
-        <w:t xml:space="preserve"> 2018)</w:t>
+        <w:t>(Pebesma 2018)</w:t>
       </w:r>
       <w:r>
         <w:fldChar w:fldCharType="end"/>
@@ -3251,13 +3243,8 @@
       <w:r>
         <w:fldChar w:fldCharType="separate"/>
       </w:r>
-      <w:proofErr w:type="spellStart"/>
-      <w:r>
-        <w:t>Welschmeyer</w:t>
-      </w:r>
-      <w:proofErr w:type="spellEnd"/>
-      <w:r>
-        <w:t xml:space="preserve"> </w:t>
+      <w:r>
+        <w:t xml:space="preserve">Welschmeyer </w:t>
       </w:r>
       <w:r>
         <w:t>(</w:t>
@@ -3577,13 +3564,8 @@
       <w:r>
         <w:fldChar w:fldCharType="separate"/>
       </w:r>
-      <w:proofErr w:type="spellStart"/>
-      <w:r>
-        <w:t>Hanvey</w:t>
-      </w:r>
-      <w:proofErr w:type="spellEnd"/>
-      <w:r>
-        <w:t xml:space="preserve"> et al. </w:t>
+      <w:r>
+        <w:t xml:space="preserve">Hanvey et al. </w:t>
       </w:r>
       <w:r>
         <w:t>(</w:t>
@@ -3607,15 +3589,7 @@
         <w:fldChar w:fldCharType="separate"/>
       </w:r>
       <w:r>
-        <w:t>(</w:t>
-      </w:r>
-      <w:proofErr w:type="spellStart"/>
-      <w:r>
-        <w:t>Hanvey</w:t>
-      </w:r>
-      <w:proofErr w:type="spellEnd"/>
-      <w:r>
-        <w:t xml:space="preserve"> et al. 2017)</w:t>
+        <w:t>(Hanvey et al. 2017)</w:t>
       </w:r>
       <w:r>
         <w:fldChar w:fldCharType="end"/>
@@ -3666,15 +3640,7 @@
         <w:fldChar w:fldCharType="separate"/>
       </w:r>
       <w:r>
-        <w:t>(</w:t>
-      </w:r>
-      <w:proofErr w:type="spellStart"/>
-      <w:r>
-        <w:t>Karnaukhov</w:t>
-      </w:r>
-      <w:proofErr w:type="spellEnd"/>
-      <w:r>
-        <w:t xml:space="preserve"> et al. 2020)</w:t>
+        <w:t>(Karnaukhov et al. 2020)</w:t>
       </w:r>
       <w:r>
         <w:fldChar w:fldCharType="end"/>
@@ -3761,15 +3727,7 @@
         <w:fldChar w:fldCharType="separate"/>
       </w:r>
       <w:r>
-        <w:t>(</w:t>
-      </w:r>
-      <w:proofErr w:type="spellStart"/>
-      <w:r>
-        <w:t>Izhboldina</w:t>
-      </w:r>
-      <w:proofErr w:type="spellEnd"/>
-      <w:r>
-        <w:t xml:space="preserve"> 2007)</w:t>
+        <w:t>(Izhboldina 2007)</w:t>
       </w:r>
       <w:r>
         <w:fldChar w:fldCharType="end"/>
@@ -4380,35 +4338,7 @@
         <w:rPr>
           <w:rFonts w:ascii="Calibri" w:hAnsi="Calibri" w:cs="Calibri"/>
         </w:rPr>
-        <w:t xml:space="preserve">Brandon, J. A., A. </w:t>
-      </w:r>
-      <w:proofErr w:type="spellStart"/>
-      <w:r>
-        <w:rPr>
-          <w:rFonts w:ascii="Calibri" w:hAnsi="Calibri" w:cs="Calibri"/>
-        </w:rPr>
-        <w:t>Freibott</w:t>
-      </w:r>
-      <w:proofErr w:type="spellEnd"/>
-      <w:r>
-        <w:rPr>
-          <w:rFonts w:ascii="Calibri" w:hAnsi="Calibri" w:cs="Calibri"/>
-        </w:rPr>
-        <w:t xml:space="preserve">, and L. M. Sala. 2020. Patterns of suspended and </w:t>
-      </w:r>
-      <w:proofErr w:type="spellStart"/>
-      <w:r>
-        <w:rPr>
-          <w:rFonts w:ascii="Calibri" w:hAnsi="Calibri" w:cs="Calibri"/>
-        </w:rPr>
-        <w:t>salp</w:t>
-      </w:r>
-      <w:proofErr w:type="spellEnd"/>
-      <w:r>
-        <w:rPr>
-          <w:rFonts w:ascii="Calibri" w:hAnsi="Calibri" w:cs="Calibri"/>
-        </w:rPr>
-        <w:t xml:space="preserve">-ingested microplastic debris in the North Pacific investigated with epifluorescence microscopy. Limnology and Oceanography Letters </w:t>
+        <w:t xml:space="preserve">Brandon, J. A., A. Freibott, and L. M. Sala. 2020. Patterns of suspended and salp-ingested microplastic debris in the North Pacific investigated with epifluorescence microscopy. Limnology and Oceanography Letters </w:t>
       </w:r>
       <w:r>
         <w:rPr>
@@ -4432,33 +4362,11 @@
           <w:rFonts w:ascii="Calibri" w:hAnsi="Calibri" w:cs="Calibri"/>
         </w:rPr>
       </w:pPr>
-      <w:proofErr w:type="spellStart"/>
       <w:r>
         <w:rPr>
           <w:rFonts w:ascii="Calibri" w:hAnsi="Calibri" w:cs="Calibri"/>
         </w:rPr>
-        <w:t>D’Alessio</w:t>
-      </w:r>
-      <w:proofErr w:type="spellEnd"/>
-      <w:r>
-        <w:rPr>
-          <w:rFonts w:ascii="Calibri" w:hAnsi="Calibri" w:cs="Calibri"/>
-        </w:rPr>
-        <w:t xml:space="preserve">, M., S. </w:t>
-      </w:r>
-      <w:proofErr w:type="spellStart"/>
-      <w:r>
-        <w:rPr>
-          <w:rFonts w:ascii="Calibri" w:hAnsi="Calibri" w:cs="Calibri"/>
-        </w:rPr>
-        <w:t>Onanong</w:t>
-      </w:r>
-      <w:proofErr w:type="spellEnd"/>
-      <w:r>
-        <w:rPr>
-          <w:rFonts w:ascii="Calibri" w:hAnsi="Calibri" w:cs="Calibri"/>
-        </w:rPr>
-        <w:t xml:space="preserve">, D. D. Snow, and C. Ray. 2018. Occurrence and removal of pharmaceutical compounds and steroids at four wastewater treatment plants in Hawai’i and their environmental fate. Science of The Total Environment </w:t>
+        <w:t xml:space="preserve">D’Alessio, M., S. Onanong, D. D. Snow, and C. Ray. 2018. Occurrence and removal of pharmaceutical compounds and steroids at four wastewater treatment plants in Hawai’i and their environmental fate. Science of The Total Environment </w:t>
       </w:r>
       <w:r>
         <w:rPr>
@@ -4472,21 +4380,7 @@
         <w:rPr>
           <w:rFonts w:ascii="Calibri" w:hAnsi="Calibri" w:cs="Calibri"/>
         </w:rPr>
-        <w:t xml:space="preserve">: 1360–1370. </w:t>
-      </w:r>
-      <w:proofErr w:type="gramStart"/>
-      <w:r>
-        <w:rPr>
-          <w:rFonts w:ascii="Calibri" w:hAnsi="Calibri" w:cs="Calibri"/>
-        </w:rPr>
-        <w:t>doi:10.1016/j.scitotenv</w:t>
-      </w:r>
-      <w:proofErr w:type="gramEnd"/>
-      <w:r>
-        <w:rPr>
-          <w:rFonts w:ascii="Calibri" w:hAnsi="Calibri" w:cs="Calibri"/>
-        </w:rPr>
-        <w:t>.2018.03.100</w:t>
+        <w:t>: 1360–1370. doi:10.1016/j.scitotenv.2018.03.100</w:t>
       </w:r>
     </w:p>
     <w:p>
@@ -4500,63 +4394,7 @@
         <w:rPr>
           <w:rFonts w:ascii="Calibri" w:hAnsi="Calibri" w:cs="Calibri"/>
         </w:rPr>
-        <w:t>GOST:18309-2014. 2016. Methods for determination of phosphorus-containing matters (with corrections) (</w:t>
-      </w:r>
-      <w:proofErr w:type="spellStart"/>
-      <w:r>
-        <w:rPr>
-          <w:rFonts w:ascii="Calibri" w:hAnsi="Calibri" w:cs="Calibri"/>
-        </w:rPr>
-        <w:t>Методы</w:t>
-      </w:r>
-      <w:proofErr w:type="spellEnd"/>
-      <w:r>
-        <w:rPr>
-          <w:rFonts w:ascii="Calibri" w:hAnsi="Calibri" w:cs="Calibri"/>
-        </w:rPr>
-        <w:t xml:space="preserve"> </w:t>
-      </w:r>
-      <w:proofErr w:type="spellStart"/>
-      <w:r>
-        <w:rPr>
-          <w:rFonts w:ascii="Calibri" w:hAnsi="Calibri" w:cs="Calibri"/>
-        </w:rPr>
-        <w:t>определения</w:t>
-      </w:r>
-      <w:proofErr w:type="spellEnd"/>
-      <w:r>
-        <w:rPr>
-          <w:rFonts w:ascii="Calibri" w:hAnsi="Calibri" w:cs="Calibri"/>
-        </w:rPr>
-        <w:t xml:space="preserve"> </w:t>
-      </w:r>
-      <w:proofErr w:type="spellStart"/>
-      <w:r>
-        <w:rPr>
-          <w:rFonts w:ascii="Calibri" w:hAnsi="Calibri" w:cs="Calibri"/>
-        </w:rPr>
-        <w:t>фосфорсодержащих</w:t>
-      </w:r>
-      <w:proofErr w:type="spellEnd"/>
-      <w:r>
-        <w:rPr>
-          <w:rFonts w:ascii="Calibri" w:hAnsi="Calibri" w:cs="Calibri"/>
-        </w:rPr>
-        <w:t xml:space="preserve"> </w:t>
-      </w:r>
-      <w:proofErr w:type="spellStart"/>
-      <w:r>
-        <w:rPr>
-          <w:rFonts w:ascii="Calibri" w:hAnsi="Calibri" w:cs="Calibri"/>
-        </w:rPr>
-        <w:t>веществ</w:t>
-      </w:r>
-      <w:proofErr w:type="spellEnd"/>
-      <w:r>
-        <w:rPr>
-          <w:rFonts w:ascii="Calibri" w:hAnsi="Calibri" w:cs="Calibri"/>
-        </w:rPr>
-        <w:t>).</w:t>
+        <w:t>GOST:18309-2014. 2016. Methods for determination of phosphorus-containing matters (with corrections) (Методы определения фосфорсодержащих веществ).</w:t>
       </w:r>
     </w:p>
     <w:p>
@@ -4566,33 +4404,11 @@
           <w:rFonts w:ascii="Calibri" w:hAnsi="Calibri" w:cs="Calibri"/>
         </w:rPr>
       </w:pPr>
-      <w:proofErr w:type="spellStart"/>
       <w:r>
         <w:rPr>
           <w:rFonts w:ascii="Calibri" w:hAnsi="Calibri" w:cs="Calibri"/>
         </w:rPr>
-        <w:t>Hanvey</w:t>
-      </w:r>
-      <w:proofErr w:type="spellEnd"/>
-      <w:r>
-        <w:rPr>
-          <w:rFonts w:ascii="Calibri" w:hAnsi="Calibri" w:cs="Calibri"/>
-        </w:rPr>
-        <w:t xml:space="preserve">, J. S., P. J. Lewis, J. L. Lavers, N. D. Crosbie, K. </w:t>
-      </w:r>
-      <w:proofErr w:type="spellStart"/>
-      <w:r>
-        <w:rPr>
-          <w:rFonts w:ascii="Calibri" w:hAnsi="Calibri" w:cs="Calibri"/>
-        </w:rPr>
-        <w:t>Pozo</w:t>
-      </w:r>
-      <w:proofErr w:type="spellEnd"/>
-      <w:r>
-        <w:rPr>
-          <w:rFonts w:ascii="Calibri" w:hAnsi="Calibri" w:cs="Calibri"/>
-        </w:rPr>
-        <w:t xml:space="preserve">, and B. O. Clarke. 2017. A review of analytical techniques for quantifying microplastics in sediments. Anal. Methods </w:t>
+        <w:t xml:space="preserve">Hanvey, J. S., P. J. Lewis, J. L. Lavers, N. D. Crosbie, K. Pozo, and B. O. Clarke. 2017. A review of analytical techniques for quantifying microplastics in sediments. Anal. Methods </w:t>
       </w:r>
       <w:r>
         <w:rPr>
@@ -4620,21 +4436,7 @@
         <w:rPr>
           <w:rFonts w:ascii="Calibri" w:hAnsi="Calibri" w:cs="Calibri"/>
         </w:rPr>
-        <w:t>International Standards Organization (ISO). 1984. ISO 6777:1984(</w:t>
-      </w:r>
-      <w:proofErr w:type="spellStart"/>
-      <w:r>
-        <w:rPr>
-          <w:rFonts w:ascii="Calibri" w:hAnsi="Calibri" w:cs="Calibri"/>
-        </w:rPr>
-        <w:t>en</w:t>
-      </w:r>
-      <w:proofErr w:type="spellEnd"/>
-      <w:r>
-        <w:rPr>
-          <w:rFonts w:ascii="Calibri" w:hAnsi="Calibri" w:cs="Calibri"/>
-        </w:rPr>
-        <w:t>) Water quality — Determination of nitrite — Molecular absorption spectrometric method. ISO 6777. ISO 6777 ISO.</w:t>
+        <w:t>International Standards Organization (ISO). 1984. ISO 6777:1984(en) Water quality — Determination of nitrite — Molecular absorption spectrometric method. ISO 6777. ISO 6777 ISO.</w:t>
       </w:r>
     </w:p>
     <w:p>
@@ -4649,21 +4451,7 @@
           <w:rFonts w:ascii="Calibri" w:hAnsi="Calibri" w:cs="Calibri"/>
         </w:rPr>
         <w:lastRenderedPageBreak/>
-        <w:t>International Standards Organization (ISO). 2004. ISO 6878:2004(</w:t>
-      </w:r>
-      <w:proofErr w:type="spellStart"/>
-      <w:r>
-        <w:rPr>
-          <w:rFonts w:ascii="Calibri" w:hAnsi="Calibri" w:cs="Calibri"/>
-        </w:rPr>
-        <w:t>en</w:t>
-      </w:r>
-      <w:proofErr w:type="spellEnd"/>
-      <w:r>
-        <w:rPr>
-          <w:rFonts w:ascii="Calibri" w:hAnsi="Calibri" w:cs="Calibri"/>
-        </w:rPr>
-        <w:t>) Water quality — Determination of phosphorus — Ammonium molybdate spectrometric method. ISO 6878. ISO 6878 ISO.</w:t>
+        <w:t>International Standards Organization (ISO). 2004. ISO 6878:2004(en) Water quality — Determination of phosphorus — Ammonium molybdate spectrometric method. ISO 6878. ISO 6878 ISO.</w:t>
       </w:r>
     </w:p>
     <w:p>
@@ -4673,47 +4461,11 @@
           <w:rFonts w:ascii="Calibri" w:hAnsi="Calibri" w:cs="Calibri"/>
         </w:rPr>
       </w:pPr>
-      <w:proofErr w:type="spellStart"/>
       <w:r>
         <w:rPr>
           <w:rFonts w:ascii="Calibri" w:hAnsi="Calibri" w:cs="Calibri"/>
         </w:rPr>
-        <w:t>Izhboldina</w:t>
-      </w:r>
-      <w:proofErr w:type="spellEnd"/>
-      <w:r>
-        <w:rPr>
-          <w:rFonts w:ascii="Calibri" w:hAnsi="Calibri" w:cs="Calibri"/>
-        </w:rPr>
-        <w:t>, L. A. 2007. Guide and Key to Benthic and Periphyton Algae of Lake Baikal (</w:t>
-      </w:r>
-      <w:proofErr w:type="spellStart"/>
-      <w:r>
-        <w:rPr>
-          <w:rFonts w:ascii="Calibri" w:hAnsi="Calibri" w:cs="Calibri"/>
-        </w:rPr>
-        <w:t>meio</w:t>
-      </w:r>
-      <w:proofErr w:type="spellEnd"/>
-      <w:r>
-        <w:rPr>
-          <w:rFonts w:ascii="Calibri" w:hAnsi="Calibri" w:cs="Calibri"/>
-        </w:rPr>
-        <w:t xml:space="preserve">- and macrophytes) with Brief Notes on Their Ecology, </w:t>
-      </w:r>
-      <w:proofErr w:type="spellStart"/>
-      <w:r>
-        <w:rPr>
-          <w:rFonts w:ascii="Calibri" w:hAnsi="Calibri" w:cs="Calibri"/>
-        </w:rPr>
-        <w:t>Nauka</w:t>
-      </w:r>
-      <w:proofErr w:type="spellEnd"/>
-      <w:r>
-        <w:rPr>
-          <w:rFonts w:ascii="Calibri" w:hAnsi="Calibri" w:cs="Calibri"/>
-        </w:rPr>
-        <w:t>-Centre.</w:t>
+        <w:t>Izhboldina, L. A. 2007. Guide and Key to Benthic and Periphyton Algae of Lake Baikal (meio- and macrophytes) with Brief Notes on Their Ecology, Nauka-Centre.</w:t>
       </w:r>
     </w:p>
     <w:p>
@@ -4723,103 +4475,11 @@
           <w:rFonts w:ascii="Calibri" w:hAnsi="Calibri" w:cs="Calibri"/>
         </w:rPr>
       </w:pPr>
-      <w:proofErr w:type="spellStart"/>
       <w:r>
         <w:rPr>
           <w:rFonts w:ascii="Calibri" w:hAnsi="Calibri" w:cs="Calibri"/>
         </w:rPr>
-        <w:t>Karnaukhov</w:t>
-      </w:r>
-      <w:proofErr w:type="spellEnd"/>
-      <w:r>
-        <w:rPr>
-          <w:rFonts w:ascii="Calibri" w:hAnsi="Calibri" w:cs="Calibri"/>
-        </w:rPr>
-        <w:t xml:space="preserve">, D., S. </w:t>
-      </w:r>
-      <w:proofErr w:type="spellStart"/>
-      <w:r>
-        <w:rPr>
-          <w:rFonts w:ascii="Calibri" w:hAnsi="Calibri" w:cs="Calibri"/>
-        </w:rPr>
-        <w:t>Biritskaya</w:t>
-      </w:r>
-      <w:proofErr w:type="spellEnd"/>
-      <w:r>
-        <w:rPr>
-          <w:rFonts w:ascii="Calibri" w:hAnsi="Calibri" w:cs="Calibri"/>
-        </w:rPr>
-        <w:t xml:space="preserve">, E. </w:t>
-      </w:r>
-      <w:proofErr w:type="spellStart"/>
-      <w:r>
-        <w:rPr>
-          <w:rFonts w:ascii="Calibri" w:hAnsi="Calibri" w:cs="Calibri"/>
-        </w:rPr>
-        <w:t>Dolinskaya</w:t>
-      </w:r>
-      <w:proofErr w:type="spellEnd"/>
-      <w:r>
-        <w:rPr>
-          <w:rFonts w:ascii="Calibri" w:hAnsi="Calibri" w:cs="Calibri"/>
-        </w:rPr>
-        <w:t xml:space="preserve">, M. </w:t>
-      </w:r>
-      <w:proofErr w:type="spellStart"/>
-      <w:r>
-        <w:rPr>
-          <w:rFonts w:ascii="Calibri" w:hAnsi="Calibri" w:cs="Calibri"/>
-        </w:rPr>
-        <w:t>Teplykh</w:t>
-      </w:r>
-      <w:proofErr w:type="spellEnd"/>
-      <w:r>
-        <w:rPr>
-          <w:rFonts w:ascii="Calibri" w:hAnsi="Calibri" w:cs="Calibri"/>
-        </w:rPr>
-        <w:t xml:space="preserve">, N. </w:t>
-      </w:r>
-      <w:proofErr w:type="spellStart"/>
-      <w:r>
-        <w:rPr>
-          <w:rFonts w:ascii="Calibri" w:hAnsi="Calibri" w:cs="Calibri"/>
-        </w:rPr>
-        <w:t>Silenko</w:t>
-      </w:r>
-      <w:proofErr w:type="spellEnd"/>
-      <w:r>
-        <w:rPr>
-          <w:rFonts w:ascii="Calibri" w:hAnsi="Calibri" w:cs="Calibri"/>
-        </w:rPr>
-        <w:t xml:space="preserve">, Y. </w:t>
-      </w:r>
-      <w:proofErr w:type="spellStart"/>
-      <w:r>
-        <w:rPr>
-          <w:rFonts w:ascii="Calibri" w:hAnsi="Calibri" w:cs="Calibri"/>
-        </w:rPr>
-        <w:t>Ermolaeva</w:t>
-      </w:r>
-      <w:proofErr w:type="spellEnd"/>
-      <w:r>
-        <w:rPr>
-          <w:rFonts w:ascii="Calibri" w:hAnsi="Calibri" w:cs="Calibri"/>
-        </w:rPr>
-        <w:t xml:space="preserve">, and E. </w:t>
-      </w:r>
-      <w:proofErr w:type="spellStart"/>
-      <w:r>
-        <w:rPr>
-          <w:rFonts w:ascii="Calibri" w:hAnsi="Calibri" w:cs="Calibri"/>
-        </w:rPr>
-        <w:t>Silow</w:t>
-      </w:r>
-      <w:proofErr w:type="spellEnd"/>
-      <w:r>
-        <w:rPr>
-          <w:rFonts w:ascii="Calibri" w:hAnsi="Calibri" w:cs="Calibri"/>
-        </w:rPr>
-        <w:t xml:space="preserve">. 2020. POLLUTION BY MACRO- AND MICROPLASTIC OF LARGE LACUSTRINE ECOSYSTEMS IN EASTERN ASIA. Pollution Research </w:t>
+        <w:t xml:space="preserve">Karnaukhov, D., S. Biritskaya, E. Dolinskaya, M. Teplykh, N. Silenko, Y. Ermolaeva, and E. Silow. 2020. POLLUTION BY MACRO- AND MICROPLASTIC OF LARGE LACUSTRINE ECOSYSTEMS IN EASTERN ASIA. Pollution Research </w:t>
       </w:r>
       <w:r>
         <w:rPr>
@@ -4847,35 +4507,7 @@
         <w:rPr>
           <w:rFonts w:ascii="Calibri" w:hAnsi="Calibri" w:cs="Calibri"/>
         </w:rPr>
-        <w:t xml:space="preserve">Lee, S. S., A. M. </w:t>
-      </w:r>
-      <w:proofErr w:type="spellStart"/>
-      <w:r>
-        <w:rPr>
-          <w:rFonts w:ascii="Calibri" w:hAnsi="Calibri" w:cs="Calibri"/>
-        </w:rPr>
-        <w:t>Paspalof</w:t>
-      </w:r>
-      <w:proofErr w:type="spellEnd"/>
-      <w:r>
-        <w:rPr>
-          <w:rFonts w:ascii="Calibri" w:hAnsi="Calibri" w:cs="Calibri"/>
-        </w:rPr>
-        <w:t xml:space="preserve">, D. D. Snow, E. K. Richmond, E. J. </w:t>
-      </w:r>
-      <w:proofErr w:type="spellStart"/>
-      <w:r>
-        <w:rPr>
-          <w:rFonts w:ascii="Calibri" w:hAnsi="Calibri" w:cs="Calibri"/>
-        </w:rPr>
-        <w:t>Rosi</w:t>
-      </w:r>
-      <w:proofErr w:type="spellEnd"/>
-      <w:r>
-        <w:rPr>
-          <w:rFonts w:ascii="Calibri" w:hAnsi="Calibri" w:cs="Calibri"/>
-        </w:rPr>
-        <w:t xml:space="preserve">-Marshall, and J. J. Kelly. 2016. Occurrence and Potential Biological Effects of Amphetamine on Stream Communities. Environmental Science &amp; Technology </w:t>
+        <w:t xml:space="preserve">Lee, S. S., A. M. Paspalof, D. D. Snow, E. K. Richmond, E. J. Rosi-Marshall, and J. J. Kelly. 2016. Occurrence and Potential Biological Effects of Amphetamine on Stream Communities. Environmental Science &amp; Technology </w:t>
       </w:r>
       <w:r>
         <w:rPr>
@@ -4889,21 +4521,7 @@
         <w:rPr>
           <w:rFonts w:ascii="Calibri" w:hAnsi="Calibri" w:cs="Calibri"/>
         </w:rPr>
-        <w:t xml:space="preserve">: 9727–9735. </w:t>
-      </w:r>
-      <w:proofErr w:type="gramStart"/>
-      <w:r>
-        <w:rPr>
-          <w:rFonts w:ascii="Calibri" w:hAnsi="Calibri" w:cs="Calibri"/>
-        </w:rPr>
-        <w:t>doi:10.1021/acs.est</w:t>
-      </w:r>
-      <w:proofErr w:type="gramEnd"/>
-      <w:r>
-        <w:rPr>
-          <w:rFonts w:ascii="Calibri" w:hAnsi="Calibri" w:cs="Calibri"/>
-        </w:rPr>
-        <w:t>.6b03717</w:t>
+        <w:t>: 9727–9735. doi:10.1021/acs.est.6b03717</w:t>
       </w:r>
     </w:p>
     <w:p>
@@ -4913,19 +4531,11 @@
           <w:rFonts w:ascii="Calibri" w:hAnsi="Calibri" w:cs="Calibri"/>
         </w:rPr>
       </w:pPr>
-      <w:proofErr w:type="spellStart"/>
       <w:r>
         <w:rPr>
           <w:rFonts w:ascii="Calibri" w:hAnsi="Calibri" w:cs="Calibri"/>
         </w:rPr>
-        <w:t>Pebesma</w:t>
-      </w:r>
-      <w:proofErr w:type="spellEnd"/>
-      <w:r>
-        <w:rPr>
-          <w:rFonts w:ascii="Calibri" w:hAnsi="Calibri" w:cs="Calibri"/>
-        </w:rPr>
-        <w:t xml:space="preserve">, E. 2018. Simple Features for R: Standardized Support for Spatial Vector Data. The R Journal </w:t>
+        <w:t xml:space="preserve">Pebesma, E. 2018. Simple Features for R: Standardized Support for Spatial Vector Data. The R Journal </w:t>
       </w:r>
       <w:r>
         <w:rPr>
@@ -4953,16 +4563,8 @@
         <w:rPr>
           <w:rFonts w:ascii="Calibri" w:hAnsi="Calibri" w:cs="Calibri"/>
         </w:rPr>
-        <w:t xml:space="preserve">R Core Team. 2019. R: A Language and Environment for Statistical </w:t>
-      </w:r>
-      <w:proofErr w:type="gramStart"/>
-      <w:r>
-        <w:rPr>
-          <w:rFonts w:ascii="Calibri" w:hAnsi="Calibri" w:cs="Calibri"/>
-        </w:rPr>
-        <w:t>Computing,.</w:t>
-      </w:r>
-      <w:proofErr w:type="gramEnd"/>
+        <w:t>R Core Team. 2019. R: A Language and Environment for Statistical Computing,.</w:t>
+      </w:r>
     </w:p>
     <w:p>
       <w:pPr>
@@ -4975,231 +4577,7 @@
         <w:rPr>
           <w:rFonts w:ascii="Calibri" w:hAnsi="Calibri" w:cs="Calibri"/>
         </w:rPr>
-        <w:t xml:space="preserve">RD:52.24.380-2017. 2018. Nitrate concentration in waters: Photometric methods with </w:t>
-      </w:r>
-      <w:proofErr w:type="spellStart"/>
-      <w:r>
-        <w:rPr>
-          <w:rFonts w:ascii="Calibri" w:hAnsi="Calibri" w:cs="Calibri"/>
-        </w:rPr>
-        <w:t>Giress</w:t>
-      </w:r>
-      <w:proofErr w:type="spellEnd"/>
-      <w:r>
-        <w:rPr>
-          <w:rFonts w:ascii="Calibri" w:hAnsi="Calibri" w:cs="Calibri"/>
-        </w:rPr>
-        <w:t xml:space="preserve"> reagent following stabilization in a cadmium reducer (</w:t>
-      </w:r>
-      <w:proofErr w:type="spellStart"/>
-      <w:r>
-        <w:rPr>
-          <w:rFonts w:ascii="Calibri" w:hAnsi="Calibri" w:cs="Calibri"/>
-        </w:rPr>
-        <w:t>Массовая</w:t>
-      </w:r>
-      <w:proofErr w:type="spellEnd"/>
-      <w:r>
-        <w:rPr>
-          <w:rFonts w:ascii="Calibri" w:hAnsi="Calibri" w:cs="Calibri"/>
-        </w:rPr>
-        <w:t xml:space="preserve"> </w:t>
-      </w:r>
-      <w:proofErr w:type="spellStart"/>
-      <w:r>
-        <w:rPr>
-          <w:rFonts w:ascii="Calibri" w:hAnsi="Calibri" w:cs="Calibri"/>
-        </w:rPr>
-        <w:t>концентрация</w:t>
-      </w:r>
-      <w:proofErr w:type="spellEnd"/>
-      <w:r>
-        <w:rPr>
-          <w:rFonts w:ascii="Calibri" w:hAnsi="Calibri" w:cs="Calibri"/>
-        </w:rPr>
-        <w:t xml:space="preserve"> </w:t>
-      </w:r>
-      <w:proofErr w:type="spellStart"/>
-      <w:r>
-        <w:rPr>
-          <w:rFonts w:ascii="Calibri" w:hAnsi="Calibri" w:cs="Calibri"/>
-        </w:rPr>
-        <w:t>нитратного</w:t>
-      </w:r>
-      <w:proofErr w:type="spellEnd"/>
-      <w:r>
-        <w:rPr>
-          <w:rFonts w:ascii="Calibri" w:hAnsi="Calibri" w:cs="Calibri"/>
-        </w:rPr>
-        <w:t xml:space="preserve"> </w:t>
-      </w:r>
-      <w:proofErr w:type="spellStart"/>
-      <w:r>
-        <w:rPr>
-          <w:rFonts w:ascii="Calibri" w:hAnsi="Calibri" w:cs="Calibri"/>
-        </w:rPr>
-        <w:t>азота</w:t>
-      </w:r>
-      <w:proofErr w:type="spellEnd"/>
-      <w:r>
-        <w:rPr>
-          <w:rFonts w:ascii="Calibri" w:hAnsi="Calibri" w:cs="Calibri"/>
-        </w:rPr>
-        <w:t xml:space="preserve"> в </w:t>
-      </w:r>
-      <w:proofErr w:type="spellStart"/>
-      <w:r>
-        <w:rPr>
-          <w:rFonts w:ascii="Calibri" w:hAnsi="Calibri" w:cs="Calibri"/>
-        </w:rPr>
-        <w:t>водах</w:t>
-      </w:r>
-      <w:proofErr w:type="spellEnd"/>
-      <w:r>
-        <w:rPr>
-          <w:rFonts w:ascii="Calibri" w:hAnsi="Calibri" w:cs="Calibri"/>
-        </w:rPr>
-        <w:t xml:space="preserve">: </w:t>
-      </w:r>
-      <w:proofErr w:type="spellStart"/>
-      <w:r>
-        <w:rPr>
-          <w:rFonts w:ascii="Calibri" w:hAnsi="Calibri" w:cs="Calibri"/>
-        </w:rPr>
-        <w:t>Методика</w:t>
-      </w:r>
-      <w:proofErr w:type="spellEnd"/>
-      <w:r>
-        <w:rPr>
-          <w:rFonts w:ascii="Calibri" w:hAnsi="Calibri" w:cs="Calibri"/>
-        </w:rPr>
-        <w:t xml:space="preserve"> </w:t>
-      </w:r>
-      <w:proofErr w:type="spellStart"/>
-      <w:r>
-        <w:rPr>
-          <w:rFonts w:ascii="Calibri" w:hAnsi="Calibri" w:cs="Calibri"/>
-        </w:rPr>
-        <w:t>измерений</w:t>
-      </w:r>
-      <w:proofErr w:type="spellEnd"/>
-      <w:r>
-        <w:rPr>
-          <w:rFonts w:ascii="Calibri" w:hAnsi="Calibri" w:cs="Calibri"/>
-        </w:rPr>
-        <w:t xml:space="preserve"> </w:t>
-      </w:r>
-      <w:proofErr w:type="spellStart"/>
-      <w:r>
-        <w:rPr>
-          <w:rFonts w:ascii="Calibri" w:hAnsi="Calibri" w:cs="Calibri"/>
-        </w:rPr>
-        <w:t>фотометрическим</w:t>
-      </w:r>
-      <w:proofErr w:type="spellEnd"/>
-      <w:r>
-        <w:rPr>
-          <w:rFonts w:ascii="Calibri" w:hAnsi="Calibri" w:cs="Calibri"/>
-        </w:rPr>
-        <w:t xml:space="preserve"> </w:t>
-      </w:r>
-      <w:proofErr w:type="spellStart"/>
-      <w:r>
-        <w:rPr>
-          <w:rFonts w:ascii="Calibri" w:hAnsi="Calibri" w:cs="Calibri"/>
-        </w:rPr>
-        <w:t>методом</w:t>
-      </w:r>
-      <w:proofErr w:type="spellEnd"/>
-      <w:r>
-        <w:rPr>
-          <w:rFonts w:ascii="Calibri" w:hAnsi="Calibri" w:cs="Calibri"/>
-        </w:rPr>
-        <w:t xml:space="preserve"> с </w:t>
-      </w:r>
-      <w:proofErr w:type="spellStart"/>
-      <w:r>
-        <w:rPr>
-          <w:rFonts w:ascii="Calibri" w:hAnsi="Calibri" w:cs="Calibri"/>
-        </w:rPr>
-        <w:t>реактивом</w:t>
-      </w:r>
-      <w:proofErr w:type="spellEnd"/>
-      <w:r>
-        <w:rPr>
-          <w:rFonts w:ascii="Calibri" w:hAnsi="Calibri" w:cs="Calibri"/>
-        </w:rPr>
-        <w:t xml:space="preserve"> </w:t>
-      </w:r>
-      <w:proofErr w:type="spellStart"/>
-      <w:r>
-        <w:rPr>
-          <w:rFonts w:ascii="Calibri" w:hAnsi="Calibri" w:cs="Calibri"/>
-        </w:rPr>
-        <w:t>Грисса</w:t>
-      </w:r>
-      <w:proofErr w:type="spellEnd"/>
-      <w:r>
-        <w:rPr>
-          <w:rFonts w:ascii="Calibri" w:hAnsi="Calibri" w:cs="Calibri"/>
-        </w:rPr>
-        <w:t xml:space="preserve"> </w:t>
-      </w:r>
-      <w:proofErr w:type="spellStart"/>
-      <w:r>
-        <w:rPr>
-          <w:rFonts w:ascii="Calibri" w:hAnsi="Calibri" w:cs="Calibri"/>
-        </w:rPr>
-        <w:t>после</w:t>
-      </w:r>
-      <w:proofErr w:type="spellEnd"/>
-      <w:r>
-        <w:rPr>
-          <w:rFonts w:ascii="Calibri" w:hAnsi="Calibri" w:cs="Calibri"/>
-        </w:rPr>
-        <w:t xml:space="preserve"> </w:t>
-      </w:r>
-      <w:proofErr w:type="spellStart"/>
-      <w:r>
-        <w:rPr>
-          <w:rFonts w:ascii="Calibri" w:hAnsi="Calibri" w:cs="Calibri"/>
-        </w:rPr>
-        <w:t>восстановления</w:t>
-      </w:r>
-      <w:proofErr w:type="spellEnd"/>
-      <w:r>
-        <w:rPr>
-          <w:rFonts w:ascii="Calibri" w:hAnsi="Calibri" w:cs="Calibri"/>
-        </w:rPr>
-        <w:t xml:space="preserve"> в </w:t>
-      </w:r>
-      <w:proofErr w:type="spellStart"/>
-      <w:r>
-        <w:rPr>
-          <w:rFonts w:ascii="Calibri" w:hAnsi="Calibri" w:cs="Calibri"/>
-        </w:rPr>
-        <w:t>камиевом</w:t>
-      </w:r>
-      <w:proofErr w:type="spellEnd"/>
-      <w:r>
-        <w:rPr>
-          <w:rFonts w:ascii="Calibri" w:hAnsi="Calibri" w:cs="Calibri"/>
-        </w:rPr>
-        <w:t xml:space="preserve"> </w:t>
-      </w:r>
-      <w:proofErr w:type="spellStart"/>
-      <w:r>
-        <w:rPr>
-          <w:rFonts w:ascii="Calibri" w:hAnsi="Calibri" w:cs="Calibri"/>
-        </w:rPr>
-        <w:t>редукторе</w:t>
-      </w:r>
-      <w:proofErr w:type="spellEnd"/>
-      <w:r>
-        <w:rPr>
-          <w:rFonts w:ascii="Calibri" w:hAnsi="Calibri" w:cs="Calibri"/>
-        </w:rPr>
-        <w:t>).</w:t>
+        <w:t>RD:52.24.380-2017. 2018. Nitrate concentration in waters: Photometric methods with Giress reagent following stabilization in a cadmium reducer (Массовая концентрация нитратного азота в водах: Методика измерений фотометрическим методом с реактивом Грисса после восстановления в камиевом редукторе).</w:t>
       </w:r>
     </w:p>
     <w:p>
@@ -5213,203 +4591,7 @@
         <w:rPr>
           <w:rFonts w:ascii="Calibri" w:hAnsi="Calibri" w:cs="Calibri"/>
         </w:rPr>
-        <w:t>RD:52.24.383-2018. 2018. Working Document: Concentration of aqueous ammonium: Method for measuring with a photometer using indophenol blue (</w:t>
-      </w:r>
-      <w:proofErr w:type="spellStart"/>
-      <w:r>
-        <w:rPr>
-          <w:rFonts w:ascii="Calibri" w:hAnsi="Calibri" w:cs="Calibri"/>
-        </w:rPr>
-        <w:t>Руководящий</w:t>
-      </w:r>
-      <w:proofErr w:type="spellEnd"/>
-      <w:r>
-        <w:rPr>
-          <w:rFonts w:ascii="Calibri" w:hAnsi="Calibri" w:cs="Calibri"/>
-        </w:rPr>
-        <w:t xml:space="preserve"> </w:t>
-      </w:r>
-      <w:proofErr w:type="spellStart"/>
-      <w:r>
-        <w:rPr>
-          <w:rFonts w:ascii="Calibri" w:hAnsi="Calibri" w:cs="Calibri"/>
-        </w:rPr>
-        <w:t>Документ</w:t>
-      </w:r>
-      <w:proofErr w:type="spellEnd"/>
-      <w:r>
-        <w:rPr>
-          <w:rFonts w:ascii="Calibri" w:hAnsi="Calibri" w:cs="Calibri"/>
-        </w:rPr>
-        <w:t xml:space="preserve">: </w:t>
-      </w:r>
-      <w:proofErr w:type="spellStart"/>
-      <w:r>
-        <w:rPr>
-          <w:rFonts w:ascii="Calibri" w:hAnsi="Calibri" w:cs="Calibri"/>
-        </w:rPr>
-        <w:t>Массовая</w:t>
-      </w:r>
-      <w:proofErr w:type="spellEnd"/>
-      <w:r>
-        <w:rPr>
-          <w:rFonts w:ascii="Calibri" w:hAnsi="Calibri" w:cs="Calibri"/>
-        </w:rPr>
-        <w:t xml:space="preserve"> </w:t>
-      </w:r>
-      <w:proofErr w:type="spellStart"/>
-      <w:r>
-        <w:rPr>
-          <w:rFonts w:ascii="Calibri" w:hAnsi="Calibri" w:cs="Calibri"/>
-        </w:rPr>
-        <w:t>концентрация</w:t>
-      </w:r>
-      <w:proofErr w:type="spellEnd"/>
-      <w:r>
-        <w:rPr>
-          <w:rFonts w:ascii="Calibri" w:hAnsi="Calibri" w:cs="Calibri"/>
-        </w:rPr>
-        <w:t xml:space="preserve"> </w:t>
-      </w:r>
-      <w:proofErr w:type="spellStart"/>
-      <w:r>
-        <w:rPr>
-          <w:rFonts w:ascii="Calibri" w:hAnsi="Calibri" w:cs="Calibri"/>
-        </w:rPr>
-        <w:t>аммонийного</w:t>
-      </w:r>
-      <w:proofErr w:type="spellEnd"/>
-      <w:r>
-        <w:rPr>
-          <w:rFonts w:ascii="Calibri" w:hAnsi="Calibri" w:cs="Calibri"/>
-        </w:rPr>
-        <w:t xml:space="preserve"> </w:t>
-      </w:r>
-      <w:proofErr w:type="spellStart"/>
-      <w:r>
-        <w:rPr>
-          <w:rFonts w:ascii="Calibri" w:hAnsi="Calibri" w:cs="Calibri"/>
-        </w:rPr>
-        <w:t>азота</w:t>
-      </w:r>
-      <w:proofErr w:type="spellEnd"/>
-      <w:r>
-        <w:rPr>
-          <w:rFonts w:ascii="Calibri" w:hAnsi="Calibri" w:cs="Calibri"/>
-        </w:rPr>
-        <w:t xml:space="preserve"> в </w:t>
-      </w:r>
-      <w:proofErr w:type="spellStart"/>
-      <w:r>
-        <w:rPr>
-          <w:rFonts w:ascii="Calibri" w:hAnsi="Calibri" w:cs="Calibri"/>
-        </w:rPr>
-        <w:t>водах</w:t>
-      </w:r>
-      <w:proofErr w:type="spellEnd"/>
-      <w:r>
-        <w:rPr>
-          <w:rFonts w:ascii="Calibri" w:hAnsi="Calibri" w:cs="Calibri"/>
-        </w:rPr>
-        <w:t xml:space="preserve">: </w:t>
-      </w:r>
-      <w:proofErr w:type="spellStart"/>
-      <w:r>
-        <w:rPr>
-          <w:rFonts w:ascii="Calibri" w:hAnsi="Calibri" w:cs="Calibri"/>
-        </w:rPr>
-        <w:t>Методика</w:t>
-      </w:r>
-      <w:proofErr w:type="spellEnd"/>
-      <w:r>
-        <w:rPr>
-          <w:rFonts w:ascii="Calibri" w:hAnsi="Calibri" w:cs="Calibri"/>
-        </w:rPr>
-        <w:t xml:space="preserve"> </w:t>
-      </w:r>
-      <w:proofErr w:type="spellStart"/>
-      <w:r>
-        <w:rPr>
-          <w:rFonts w:ascii="Calibri" w:hAnsi="Calibri" w:cs="Calibri"/>
-        </w:rPr>
-        <w:t>измерений</w:t>
-      </w:r>
-      <w:proofErr w:type="spellEnd"/>
-      <w:r>
-        <w:rPr>
-          <w:rFonts w:ascii="Calibri" w:hAnsi="Calibri" w:cs="Calibri"/>
-        </w:rPr>
-        <w:t xml:space="preserve"> </w:t>
-      </w:r>
-      <w:proofErr w:type="spellStart"/>
-      <w:r>
-        <w:rPr>
-          <w:rFonts w:ascii="Calibri" w:hAnsi="Calibri" w:cs="Calibri"/>
-        </w:rPr>
-        <w:t>фотометрическим</w:t>
-      </w:r>
-      <w:proofErr w:type="spellEnd"/>
-      <w:r>
-        <w:rPr>
-          <w:rFonts w:ascii="Calibri" w:hAnsi="Calibri" w:cs="Calibri"/>
-        </w:rPr>
-        <w:t xml:space="preserve"> </w:t>
-      </w:r>
-      <w:proofErr w:type="spellStart"/>
-      <w:r>
-        <w:rPr>
-          <w:rFonts w:ascii="Calibri" w:hAnsi="Calibri" w:cs="Calibri"/>
-        </w:rPr>
-        <w:t>методом</w:t>
-      </w:r>
-      <w:proofErr w:type="spellEnd"/>
-      <w:r>
-        <w:rPr>
-          <w:rFonts w:ascii="Calibri" w:hAnsi="Calibri" w:cs="Calibri"/>
-        </w:rPr>
-        <w:t xml:space="preserve"> в </w:t>
-      </w:r>
-      <w:proofErr w:type="spellStart"/>
-      <w:r>
-        <w:rPr>
-          <w:rFonts w:ascii="Calibri" w:hAnsi="Calibri" w:cs="Calibri"/>
-        </w:rPr>
-        <w:t>виде</w:t>
-      </w:r>
-      <w:proofErr w:type="spellEnd"/>
-      <w:r>
-        <w:rPr>
-          <w:rFonts w:ascii="Calibri" w:hAnsi="Calibri" w:cs="Calibri"/>
-        </w:rPr>
-        <w:t xml:space="preserve"> </w:t>
-      </w:r>
-      <w:proofErr w:type="spellStart"/>
-      <w:r>
-        <w:rPr>
-          <w:rFonts w:ascii="Calibri" w:hAnsi="Calibri" w:cs="Calibri"/>
-        </w:rPr>
-        <w:t>индофенолового</w:t>
-      </w:r>
-      <w:proofErr w:type="spellEnd"/>
-      <w:r>
-        <w:rPr>
-          <w:rFonts w:ascii="Calibri" w:hAnsi="Calibri" w:cs="Calibri"/>
-        </w:rPr>
-        <w:t xml:space="preserve"> </w:t>
-      </w:r>
-      <w:proofErr w:type="spellStart"/>
-      <w:r>
-        <w:rPr>
-          <w:rFonts w:ascii="Calibri" w:hAnsi="Calibri" w:cs="Calibri"/>
-        </w:rPr>
-        <w:t>сингео</w:t>
-      </w:r>
-      <w:proofErr w:type="spellEnd"/>
-      <w:r>
-        <w:rPr>
-          <w:rFonts w:ascii="Calibri" w:hAnsi="Calibri" w:cs="Calibri"/>
-        </w:rPr>
-        <w:t>). RD:52.24.383-2018. RD:52.24.383-2018.</w:t>
+        <w:t>RD:52.24.383-2018. 2018. Working Document: Concentration of aqueous ammonium: Method for measuring with a photometer using indophenol blue (Руководящий Документ: Массовая концентрация аммонийного азота в водах: Методика измерений фотометрическим методом в виде индофенолового сингео). RD:52.24.383-2018. RD:52.24.383-2018.</w:t>
       </w:r>
     </w:p>
     <w:p>
@@ -5423,49 +4605,7 @@
         <w:rPr>
           <w:rFonts w:ascii="Calibri" w:hAnsi="Calibri" w:cs="Calibri"/>
         </w:rPr>
-        <w:t xml:space="preserve">Schram, J. B., J. N. </w:t>
-      </w:r>
-      <w:proofErr w:type="spellStart"/>
-      <w:r>
-        <w:rPr>
-          <w:rFonts w:ascii="Calibri" w:hAnsi="Calibri" w:cs="Calibri"/>
-        </w:rPr>
-        <w:t>Kobelt</w:t>
-      </w:r>
-      <w:proofErr w:type="spellEnd"/>
-      <w:r>
-        <w:rPr>
-          <w:rFonts w:ascii="Calibri" w:hAnsi="Calibri" w:cs="Calibri"/>
-        </w:rPr>
-        <w:t xml:space="preserve">, M. N. </w:t>
-      </w:r>
-      <w:proofErr w:type="spellStart"/>
-      <w:r>
-        <w:rPr>
-          <w:rFonts w:ascii="Calibri" w:hAnsi="Calibri" w:cs="Calibri"/>
-        </w:rPr>
-        <w:t>Dethier</w:t>
-      </w:r>
-      <w:proofErr w:type="spellEnd"/>
-      <w:r>
-        <w:rPr>
-          <w:rFonts w:ascii="Calibri" w:hAnsi="Calibri" w:cs="Calibri"/>
-        </w:rPr>
-        <w:t xml:space="preserve">, and A. W. E. Galloway. 2018. Trophic Transfer of Macroalgal Fatty Acids in Two Urchin Species: Digestion, Egestion, and Tissue Building. Front. Ecol. </w:t>
-      </w:r>
-      <w:proofErr w:type="spellStart"/>
-      <w:r>
-        <w:rPr>
-          <w:rFonts w:ascii="Calibri" w:hAnsi="Calibri" w:cs="Calibri"/>
-        </w:rPr>
-        <w:t>Evol</w:t>
-      </w:r>
-      <w:proofErr w:type="spellEnd"/>
-      <w:r>
-        <w:rPr>
-          <w:rFonts w:ascii="Calibri" w:hAnsi="Calibri" w:cs="Calibri"/>
-        </w:rPr>
-        <w:t xml:space="preserve">. </w:t>
+        <w:t xml:space="preserve">Schram, J. B., J. N. Kobelt, M. N. Dethier, and A. W. E. Galloway. 2018. Trophic Transfer of Macroalgal Fatty Acids in Two Urchin Species: Digestion, Egestion, and Tissue Building. Front. Ecol. Evol. </w:t>
       </w:r>
       <w:r>
         <w:rPr>
@@ -5494,21 +4634,7 @@
           <w:rFonts w:ascii="Calibri" w:hAnsi="Calibri" w:cs="Calibri"/>
         </w:rPr>
         <w:lastRenderedPageBreak/>
-        <w:t xml:space="preserve">Wang, W., and J. Wang. 2018. Investigation of microplastics in aquatic environments: An overview of the methods used, from field sampling to laboratory analysis. </w:t>
-      </w:r>
-      <w:proofErr w:type="spellStart"/>
-      <w:r>
-        <w:rPr>
-          <w:rFonts w:ascii="Calibri" w:hAnsi="Calibri" w:cs="Calibri"/>
-        </w:rPr>
-        <w:t>TrAC</w:t>
-      </w:r>
-      <w:proofErr w:type="spellEnd"/>
-      <w:r>
-        <w:rPr>
-          <w:rFonts w:ascii="Calibri" w:hAnsi="Calibri" w:cs="Calibri"/>
-        </w:rPr>
-        <w:t xml:space="preserve"> Trends in Analytical Chemistry </w:t>
+        <w:t xml:space="preserve">Wang, W., and J. Wang. 2018. Investigation of microplastics in aquatic environments: An overview of the methods used, from field sampling to laboratory analysis. TrAC Trends in Analytical Chemistry </w:t>
       </w:r>
       <w:r>
         <w:rPr>
@@ -5522,21 +4648,7 @@
         <w:rPr>
           <w:rFonts w:ascii="Calibri" w:hAnsi="Calibri" w:cs="Calibri"/>
         </w:rPr>
-        <w:t xml:space="preserve">: 195–202. </w:t>
-      </w:r>
-      <w:proofErr w:type="gramStart"/>
-      <w:r>
-        <w:rPr>
-          <w:rFonts w:ascii="Calibri" w:hAnsi="Calibri" w:cs="Calibri"/>
-        </w:rPr>
-        <w:t>doi:10.1016/j.trac</w:t>
-      </w:r>
-      <w:proofErr w:type="gramEnd"/>
-      <w:r>
-        <w:rPr>
-          <w:rFonts w:ascii="Calibri" w:hAnsi="Calibri" w:cs="Calibri"/>
-        </w:rPr>
-        <w:t>.2018.08.026</w:t>
+        <w:t>: 195–202. doi:10.1016/j.trac.2018.08.026</w:t>
       </w:r>
     </w:p>
     <w:p>
@@ -5546,61 +4658,11 @@
           <w:rFonts w:ascii="Calibri" w:hAnsi="Calibri" w:cs="Calibri"/>
         </w:rPr>
       </w:pPr>
-      <w:proofErr w:type="spellStart"/>
       <w:r>
         <w:rPr>
           <w:rFonts w:ascii="Calibri" w:hAnsi="Calibri" w:cs="Calibri"/>
         </w:rPr>
-        <w:t>Welschmeyer</w:t>
-      </w:r>
-      <w:proofErr w:type="spellEnd"/>
-      <w:r>
-        <w:rPr>
-          <w:rFonts w:ascii="Calibri" w:hAnsi="Calibri" w:cs="Calibri"/>
-        </w:rPr>
-        <w:t xml:space="preserve">, N. A. 1994. Fluorometric analysis of chlorophyll a in the presence of chlorophyll b and </w:t>
-      </w:r>
-      <w:proofErr w:type="spellStart"/>
-      <w:r>
-        <w:rPr>
-          <w:rFonts w:ascii="Calibri" w:hAnsi="Calibri" w:cs="Calibri"/>
-        </w:rPr>
-        <w:t>pheopigments</w:t>
-      </w:r>
-      <w:proofErr w:type="spellEnd"/>
-      <w:r>
-        <w:rPr>
-          <w:rFonts w:ascii="Calibri" w:hAnsi="Calibri" w:cs="Calibri"/>
-        </w:rPr>
-        <w:t xml:space="preserve">. </w:t>
-      </w:r>
-      <w:proofErr w:type="spellStart"/>
-      <w:r>
-        <w:rPr>
-          <w:rFonts w:ascii="Calibri" w:hAnsi="Calibri" w:cs="Calibri"/>
-        </w:rPr>
-        <w:t>Limnol</w:t>
-      </w:r>
-      <w:proofErr w:type="spellEnd"/>
-      <w:r>
-        <w:rPr>
-          <w:rFonts w:ascii="Calibri" w:hAnsi="Calibri" w:cs="Calibri"/>
-        </w:rPr>
-        <w:t xml:space="preserve">. </w:t>
-      </w:r>
-      <w:proofErr w:type="spellStart"/>
-      <w:r>
-        <w:rPr>
-          <w:rFonts w:ascii="Calibri" w:hAnsi="Calibri" w:cs="Calibri"/>
-        </w:rPr>
-        <w:t>Oceanogr</w:t>
-      </w:r>
-      <w:proofErr w:type="spellEnd"/>
-      <w:r>
-        <w:rPr>
-          <w:rFonts w:ascii="Calibri" w:hAnsi="Calibri" w:cs="Calibri"/>
-        </w:rPr>
-        <w:t xml:space="preserve">. </w:t>
+        <w:t xml:space="preserve">Welschmeyer, N. A. 1994. Fluorometric analysis of chlorophyll a in the presence of chlorophyll b and pheopigments. Limnol. Oceanogr. </w:t>
       </w:r>
       <w:r>
         <w:rPr>
@@ -7779,6 +6841,12 @@
       <w:r>
         <w:t>as well as fluorometric corrections for each littoral and pelagic sampling location.</w:t>
       </w:r>
+      <w:r>
+        <w:t xml:space="preserve"> </w:t>
+      </w:r>
+      <w:r>
+        <w:t>Minimal detection limits were estimated to be 0.02 mg/L.</w:t>
+      </w:r>
     </w:p>
     <w:tbl>
       <w:tblPr>
@@ -8285,7 +7353,6 @@
         <w:rPr>
           <w:b/>
         </w:rPr>
-        <w:lastRenderedPageBreak/>
         <w:t>Table name:</w:t>
       </w:r>
       <w:r>
@@ -9286,6 +8353,7 @@
                 <w:rFonts w:ascii="Calibri" w:hAnsi="Calibri" w:cs="Calibri"/>
                 <w:color w:val="000000"/>
               </w:rPr>
+              <w:lastRenderedPageBreak/>
               <w:t>sulfachloropyridazine</w:t>
             </w:r>
             <w:proofErr w:type="spellEnd"/>
@@ -9351,7 +8419,6 @@
               <w:rPr>
                 <w:color w:val="000000"/>
               </w:rPr>
-              <w:lastRenderedPageBreak/>
               <w:t>sulfamethazine</w:t>
             </w:r>
           </w:p>
@@ -10039,6 +9106,17 @@
       </w:r>
       <w:r>
         <w:t xml:space="preserve">microplastics counts for each of the pelagic and littoral sampling locations. </w:t>
+      </w:r>
+      <w:r>
+        <w:t>Although we did not measure microplastic size, our enumeration techniques likely allowed us to reliably quantify microplastics as small as ~300 µm (</w:t>
+      </w:r>
+      <w:proofErr w:type="spellStart"/>
+      <w:r>
+        <w:t>Hanvey</w:t>
+      </w:r>
+      <w:proofErr w:type="spellEnd"/>
+      <w:r>
+        <w:t xml:space="preserve"> et al. 2017).</w:t>
       </w:r>
     </w:p>
     <w:tbl>
@@ -10458,6 +9536,7 @@
           <w:p>
             <w:proofErr w:type="spellStart"/>
             <w:r>
+              <w:lastRenderedPageBreak/>
               <w:t>volume_filtered_m</w:t>
             </w:r>
             <w:r>
@@ -10521,7 +9600,6 @@
         <w:rPr>
           <w:b/>
         </w:rPr>
-        <w:lastRenderedPageBreak/>
         <w:t>Table name:</w:t>
       </w:r>
       <w:r>
@@ -11376,13 +10454,19 @@
         <w:rPr>
           <w:b/>
         </w:rPr>
+        <w:lastRenderedPageBreak/>
         <w:t>Table description:</w:t>
       </w:r>
       <w:r>
         <w:t xml:space="preserve"> </w:t>
       </w:r>
       <w:r>
-        <w:t>This file contains abundance for benthic macroinvertebrates collected at each of the 14 littoral sampling locations. Only amphipod taxa were identified to species.</w:t>
+        <w:t>This file contains abundance for benthic macroinve</w:t>
+      </w:r>
+      <w:bookmarkStart w:id="5" w:name="_GoBack"/>
+      <w:bookmarkEnd w:id="5"/>
+      <w:r>
+        <w:t>rtebrates collected at each of the 14 littoral sampling locations. Only amphipod taxa were identified to species.</w:t>
       </w:r>
     </w:p>
     <w:tbl>
@@ -11479,7 +10563,6 @@
           </w:tcPr>
           <w:p>
             <w:r>
-              <w:lastRenderedPageBreak/>
               <w:t>site</w:t>
             </w:r>
           </w:p>
@@ -12505,7 +11588,11 @@
               <w:t xml:space="preserve">Endemic amphipod genus. </w:t>
             </w:r>
             <w:r>
-              <w:t xml:space="preserve">Identification kept at genus level so as to prevent misclassification.  </w:t>
+              <w:t xml:space="preserve">Identification kept at genus level so as </w:t>
+            </w:r>
+            <w:r>
+              <w:lastRenderedPageBreak/>
+              <w:t xml:space="preserve">to prevent misclassification.  </w:t>
             </w:r>
             <w:r>
               <w:t xml:space="preserve"> </w:t>
@@ -12522,6 +11609,7 @@
             </w:pPr>
             <w:proofErr w:type="spellStart"/>
             <w:r>
+              <w:lastRenderedPageBreak/>
               <w:t>NumerOfIndividuals</w:t>
             </w:r>
             <w:proofErr w:type="spellEnd"/>
@@ -12623,7 +11711,6 @@
                 <w:rFonts w:ascii="Calibri" w:hAnsi="Calibri" w:cs="Calibri"/>
                 <w:color w:val="000000"/>
               </w:rPr>
-              <w:lastRenderedPageBreak/>
               <w:t>Eulimnogammarus_marituji</w:t>
             </w:r>
             <w:proofErr w:type="spellEnd"/>
@@ -13720,6 +12807,7 @@
                 <w:rFonts w:ascii="Calibri" w:hAnsi="Calibri" w:cs="Calibri"/>
                 <w:color w:val="000000"/>
               </w:rPr>
+              <w:lastRenderedPageBreak/>
               <w:t>Poekilogammarus_pictus</w:t>
             </w:r>
             <w:proofErr w:type="spellEnd"/>
@@ -13786,7 +12874,6 @@
                 <w:rFonts w:ascii="Calibri" w:hAnsi="Calibri" w:cs="Calibri"/>
                 <w:color w:val="000000"/>
               </w:rPr>
-              <w:lastRenderedPageBreak/>
               <w:t>Valvatidae</w:t>
             </w:r>
             <w:proofErr w:type="spellEnd"/>
@@ -14150,7 +13237,7 @@
             <w:tcW w:w="2762" w:type="dxa"/>
           </w:tcPr>
           <w:p>
-            <w:bookmarkStart w:id="5" w:name="_Hlk49176567"/>
+            <w:bookmarkStart w:id="6" w:name="_Hlk49176567"/>
             <w:r>
               <w:t>C13</w:t>
             </w:r>
@@ -14366,7 +13453,7 @@
           </w:p>
         </w:tc>
       </w:tr>
-      <w:bookmarkEnd w:id="5"/>
+      <w:bookmarkEnd w:id="6"/>
     </w:tbl>
     <w:p>
       <w:pPr>
@@ -14403,7 +13490,7 @@
       <w:r>
         <w:t xml:space="preserve"> </w:t>
       </w:r>
-      <w:bookmarkStart w:id="6" w:name="_Hlk57028415"/>
+      <w:bookmarkStart w:id="7" w:name="_Hlk57028415"/>
       <w:r>
         <w:t xml:space="preserve">This file contains fatty acid concentrations for various benthic macroinvertebrate genera, periphyton, and endemic </w:t>
       </w:r>
@@ -14438,7 +13525,7 @@
       <w:r>
         <w:t xml:space="preserve">collected from the 14 littoral sampling locations. </w:t>
       </w:r>
-      <w:bookmarkEnd w:id="6"/>
+      <w:bookmarkEnd w:id="7"/>
     </w:p>
     <w:tbl>
       <w:tblPr>
@@ -14695,6 +13782,7 @@
           </w:tcPr>
           <w:p>
             <w:r>
+              <w:lastRenderedPageBreak/>
               <w:t>c</w:t>
             </w:r>
             <w:r>
@@ -14758,7 +13846,6 @@
           </w:tcPr>
           <w:p>
             <w:r>
-              <w:lastRenderedPageBreak/>
               <w:t>i</w:t>
             </w:r>
             <w:r>
@@ -16517,6 +15604,7 @@
           </w:tcPr>
           <w:p>
             <w:r>
+              <w:lastRenderedPageBreak/>
               <w:t>c</w:t>
             </w:r>
             <w:r>
@@ -16595,7 +15683,6 @@
           </w:tcPr>
           <w:p>
             <w:r>
-              <w:lastRenderedPageBreak/>
               <w:t>c</w:t>
             </w:r>
             <w:r>
@@ -18363,6 +17450,7 @@
           </w:tcPr>
           <w:p>
             <w:r>
+              <w:lastRenderedPageBreak/>
               <w:t>c</w:t>
             </w:r>
             <w:r>
@@ -18444,7 +17532,6 @@
           </w:tcPr>
           <w:p>
             <w:r>
-              <w:lastRenderedPageBreak/>
               <w:t>c</w:t>
             </w:r>
             <w:r>
@@ -19388,8 +18475,6 @@
       <w:r>
         <w:t xml:space="preserve"> </w:t>
       </w:r>
-      <w:bookmarkStart w:id="7" w:name="_GoBack"/>
-      <w:bookmarkEnd w:id="7"/>
       <w:r>
         <w:t xml:space="preserve">This .csv contains </w:t>
       </w:r>
@@ -22111,7 +21196,7 @@
 </file>
 
 <file path=customXml/itemProps1.xml><?xml version="1.0" encoding="utf-8"?>
-<ds:datastoreItem xmlns:ds="http://schemas.openxmlformats.org/officeDocument/2006/customXml" ds:itemID="{14104B44-B68F-451C-831A-52EAB905CDB8}">
+<ds:datastoreItem xmlns:ds="http://schemas.openxmlformats.org/officeDocument/2006/customXml" ds:itemID="{EFDECD7C-F05C-465D-B153-B5ED497AFC95}">
   <ds:schemaRefs>
     <ds:schemaRef ds:uri="http://schemas.openxmlformats.org/officeDocument/2006/bibliography"/>
   </ds:schemaRefs>

</xml_diff>